<commit_message>
Dodano wywiad z profesjonalnym zawodnikiem
</commit_message>
<xml_diff>
--- a/magisterka.docx
+++ b/magisterka.docx
@@ -769,31 +769,7 @@
           <w:sz w:val="24"/>
           <w:szCs w:val="24"/>
         </w:rPr>
-        <w:t xml:space="preserve">się to pewnie jeszcze </w:t>
-      </w:r>
-      <w:proofErr w:type="gramStart"/>
-      <w:r>
-        <w:rPr>
-          <w:rFonts w:ascii="Times New Roman" w:hAnsi="Times New Roman" w:cs="Times New Roman"/>
-          <w:b/>
-          <w:bCs/>
-          <w:iCs/>
-          <w:sz w:val="24"/>
-          <w:szCs w:val="24"/>
-        </w:rPr>
-        <w:t>zmieniało</w:t>
-      </w:r>
-      <w:proofErr w:type="gramEnd"/>
-      <w:r>
-        <w:rPr>
-          <w:rFonts w:ascii="Times New Roman" w:hAnsi="Times New Roman" w:cs="Times New Roman"/>
-          <w:b/>
-          <w:bCs/>
-          <w:iCs/>
-          <w:sz w:val="24"/>
-          <w:szCs w:val="24"/>
-        </w:rPr>
-        <w:t xml:space="preserve"> ale wstępny zarys jest taki:</w:t>
+        <w:t>się to pewnie jeszcze zmieniało ale wstępny zarys jest taki:</w:t>
       </w:r>
     </w:p>
     <w:p>
@@ -1320,27 +1296,7 @@
           <w:sz w:val="24"/>
           <w:szCs w:val="24"/>
         </w:rPr>
-        <w:t xml:space="preserve"> </w:t>
-      </w:r>
-      <w:proofErr w:type="gramStart"/>
-      <w:r>
-        <w:rPr>
-          <w:rFonts w:ascii="Times New Roman" w:hAnsi="Times New Roman" w:cs="Times New Roman"/>
-          <w:iCs/>
-          <w:sz w:val="24"/>
-          <w:szCs w:val="24"/>
-        </w:rPr>
-        <w:t>( to</w:t>
-      </w:r>
-      <w:proofErr w:type="gramEnd"/>
-      <w:r>
-        <w:rPr>
-          <w:rFonts w:ascii="Times New Roman" w:hAnsi="Times New Roman" w:cs="Times New Roman"/>
-          <w:iCs/>
-          <w:sz w:val="24"/>
-          <w:szCs w:val="24"/>
-        </w:rPr>
-        <w:t xml:space="preserve"> będzie sowity rozdział, bo te problemy hamowały mnie bardzo dużo czasu z pisaniem tej magisterki)</w:t>
+        <w:t xml:space="preserve"> ( to będzie sowity rozdział, bo te problemy hamowały mnie bardzo dużo czasu z pisaniem tej magisterki)</w:t>
       </w:r>
     </w:p>
     <w:p>
@@ -3373,7 +3329,6 @@
         <w:t xml:space="preserve">ang. Third-Person </w:t>
       </w:r>
       <w:proofErr w:type="spellStart"/>
-      <w:proofErr w:type="gramStart"/>
       <w:r>
         <w:rPr>
           <w:rFonts w:ascii="Times New Roman" w:hAnsi="Times New Roman" w:cs="Times New Roman"/>
@@ -3393,7 +3348,6 @@
         <w:t>TPS</w:t>
       </w:r>
       <w:proofErr w:type="spellEnd"/>
-      <w:proofErr w:type="gramEnd"/>
       <w:r>
         <w:rPr>
           <w:rFonts w:ascii="Times New Roman" w:hAnsi="Times New Roman" w:cs="Times New Roman"/>
@@ -5153,7 +5107,6 @@
         <w:t xml:space="preserve"> </w:t>
       </w:r>
       <w:proofErr w:type="spellStart"/>
-      <w:proofErr w:type="gramStart"/>
       <w:r>
         <w:rPr>
           <w:rFonts w:ascii="Times New Roman" w:hAnsi="Times New Roman" w:cs="Times New Roman"/>
@@ -5165,7 +5118,6 @@
         <w:t>Boxów</w:t>
       </w:r>
       <w:proofErr w:type="spellEnd"/>
-      <w:proofErr w:type="gramEnd"/>
       <w:r>
         <w:rPr>
           <w:rFonts w:ascii="Times New Roman" w:hAnsi="Times New Roman" w:cs="Times New Roman"/>
@@ -10131,8 +10083,6 @@
         <w:jc w:val="both"/>
         <w:rPr>
           <w:rFonts w:ascii="Times New Roman" w:hAnsi="Times New Roman" w:cs="Times New Roman"/>
-          <w:b/>
-          <w:bCs/>
           <w:sz w:val="24"/>
           <w:szCs w:val="24"/>
         </w:rPr>
@@ -10140,12 +10090,28 @@
       <w:r>
         <w:rPr>
           <w:rFonts w:ascii="Times New Roman" w:hAnsi="Times New Roman" w:cs="Times New Roman"/>
-          <w:b/>
-          <w:bCs/>
-          <w:sz w:val="24"/>
-          <w:szCs w:val="24"/>
-        </w:rPr>
-        <w:t>(Tu właśnie znalazłby się wywiad z tym profesjonalnym graczem)</w:t>
+          <w:sz w:val="24"/>
+          <w:szCs w:val="24"/>
+        </w:rPr>
+        <w:tab/>
+        <w:t>Ważnym aspektem przy analizie wydarzeń sportowych jest poznanie zdania osób wywodzących się z danej branży. W tym celu skontaktowano się z profesjonalnym zawodnikiem Marcinem „bucu” Świechem</w:t>
+      </w:r>
+      <w:r>
+        <w:rPr>
+          <w:rStyle w:val="Odwoanieprzypisudolnego"/>
+          <w:rFonts w:ascii="Times New Roman" w:hAnsi="Times New Roman" w:cs="Times New Roman"/>
+          <w:sz w:val="24"/>
+          <w:szCs w:val="24"/>
+        </w:rPr>
+        <w:footnoteReference w:id="22"/>
+      </w:r>
+      <w:r>
+        <w:rPr>
+          <w:rFonts w:ascii="Times New Roman" w:hAnsi="Times New Roman" w:cs="Times New Roman"/>
+          <w:sz w:val="24"/>
+          <w:szCs w:val="24"/>
+        </w:rPr>
+        <w:t>, który zgodził się udzielić wywiadu na potrzeby pracy magisterskiej. Poniżej umieszczona została transkrypcja tego wywiadu. Litery „Ł” i „M” oznaczają podział na odpowiednio prowadzącego oraz odpowiedzi Marcina. W przypisach wytłumaczono sformułowania potoczne oraz te występujące w obrębie gry.</w:t>
       </w:r>
     </w:p>
     <w:p>
@@ -10167,6 +10133,2858 @@
         <w:jc w:val="both"/>
         <w:rPr>
           <w:rFonts w:ascii="Times New Roman" w:hAnsi="Times New Roman" w:cs="Times New Roman"/>
+          <w:sz w:val="24"/>
+          <w:szCs w:val="24"/>
+        </w:rPr>
+      </w:pPr>
+      <w:r>
+        <w:rPr>
+          <w:rFonts w:ascii="Times New Roman" w:hAnsi="Times New Roman" w:cs="Times New Roman"/>
+          <w:b/>
+          <w:bCs/>
+          <w:sz w:val="24"/>
+          <w:szCs w:val="24"/>
+        </w:rPr>
+        <w:t>Ł:</w:t>
+      </w:r>
+      <w:r>
+        <w:rPr>
+          <w:rFonts w:ascii="Times New Roman" w:hAnsi="Times New Roman" w:cs="Times New Roman"/>
+          <w:sz w:val="24"/>
+          <w:szCs w:val="24"/>
+        </w:rPr>
+        <w:t xml:space="preserve"> Cześć, ja nazywam się Łukasz Makaruk, jest ze mną Marcin Świech pseudonim Bucu. </w:t>
+      </w:r>
+    </w:p>
+    <w:p>
+      <w:pPr>
+        <w:spacing w:line="360" w:lineRule="auto"/>
+        <w:jc w:val="both"/>
+        <w:rPr>
+          <w:rFonts w:ascii="Times New Roman" w:hAnsi="Times New Roman" w:cs="Times New Roman"/>
+          <w:sz w:val="24"/>
+          <w:szCs w:val="24"/>
+        </w:rPr>
+      </w:pPr>
+      <w:r>
+        <w:rPr>
+          <w:rFonts w:ascii="Times New Roman" w:hAnsi="Times New Roman" w:cs="Times New Roman"/>
+          <w:b/>
+          <w:bCs/>
+          <w:sz w:val="24"/>
+          <w:szCs w:val="24"/>
+        </w:rPr>
+        <w:t>M:</w:t>
+      </w:r>
+      <w:r>
+        <w:rPr>
+          <w:rFonts w:ascii="Times New Roman" w:hAnsi="Times New Roman" w:cs="Times New Roman"/>
+          <w:sz w:val="24"/>
+          <w:szCs w:val="24"/>
+        </w:rPr>
+        <w:t xml:space="preserve"> Witam bardzo serdecznie. </w:t>
+      </w:r>
+    </w:p>
+    <w:p>
+      <w:pPr>
+        <w:spacing w:line="360" w:lineRule="auto"/>
+        <w:jc w:val="both"/>
+        <w:rPr>
+          <w:rFonts w:ascii="Times New Roman" w:hAnsi="Times New Roman" w:cs="Times New Roman"/>
+          <w:sz w:val="24"/>
+          <w:szCs w:val="24"/>
+        </w:rPr>
+      </w:pPr>
+      <w:r>
+        <w:rPr>
+          <w:rFonts w:ascii="Times New Roman" w:hAnsi="Times New Roman" w:cs="Times New Roman"/>
+          <w:b/>
+          <w:bCs/>
+          <w:sz w:val="24"/>
+          <w:szCs w:val="24"/>
+        </w:rPr>
+        <w:t>Ł:</w:t>
+      </w:r>
+      <w:r>
+        <w:rPr>
+          <w:rFonts w:ascii="Times New Roman" w:hAnsi="Times New Roman" w:cs="Times New Roman"/>
+          <w:sz w:val="24"/>
+          <w:szCs w:val="24"/>
+        </w:rPr>
+        <w:t xml:space="preserve"> Witamy cię Marcin. Marcin jest weteranem polskiej sceny</w:t>
+      </w:r>
+      <w:r>
+        <w:rPr>
+          <w:rFonts w:ascii="Times New Roman" w:hAnsi="Times New Roman" w:cs="Times New Roman"/>
+          <w:sz w:val="24"/>
+          <w:szCs w:val="24"/>
+        </w:rPr>
+        <w:t>, j</w:t>
+      </w:r>
+      <w:r>
+        <w:rPr>
+          <w:rFonts w:ascii="Times New Roman" w:hAnsi="Times New Roman" w:cs="Times New Roman"/>
+          <w:sz w:val="24"/>
+          <w:szCs w:val="24"/>
+        </w:rPr>
+        <w:t xml:space="preserve">ednym z najlepszych </w:t>
+      </w:r>
+      <w:proofErr w:type="spellStart"/>
+      <w:r>
+        <w:rPr>
+          <w:rFonts w:ascii="Times New Roman" w:hAnsi="Times New Roman" w:cs="Times New Roman"/>
+          <w:sz w:val="24"/>
+          <w:szCs w:val="24"/>
+        </w:rPr>
+        <w:t>midlanerów</w:t>
+      </w:r>
+      <w:proofErr w:type="spellEnd"/>
+      <w:r>
+        <w:rPr>
+          <w:rFonts w:ascii="Times New Roman" w:hAnsi="Times New Roman" w:cs="Times New Roman"/>
+          <w:sz w:val="24"/>
+          <w:szCs w:val="24"/>
+        </w:rPr>
+        <w:t xml:space="preserve"> </w:t>
+      </w:r>
+      <w:r>
+        <w:rPr>
+          <w:rStyle w:val="Odwoanieprzypisudolnego"/>
+          <w:rFonts w:ascii="Times New Roman" w:hAnsi="Times New Roman" w:cs="Times New Roman"/>
+          <w:sz w:val="24"/>
+          <w:szCs w:val="24"/>
+        </w:rPr>
+        <w:footnoteReference w:id="23"/>
+      </w:r>
+      <w:r>
+        <w:rPr>
+          <w:rFonts w:ascii="Times New Roman" w:hAnsi="Times New Roman" w:cs="Times New Roman"/>
+          <w:sz w:val="24"/>
+          <w:szCs w:val="24"/>
+        </w:rPr>
+        <w:t xml:space="preserve"> </w:t>
+      </w:r>
+      <w:r>
+        <w:rPr>
+          <w:rFonts w:ascii="Times New Roman" w:hAnsi="Times New Roman" w:cs="Times New Roman"/>
+          <w:sz w:val="24"/>
+          <w:szCs w:val="24"/>
+        </w:rPr>
+        <w:t xml:space="preserve">w naszym kraju. Grał w takich dużych jak </w:t>
+      </w:r>
+      <w:proofErr w:type="spellStart"/>
+      <w:r>
+        <w:rPr>
+          <w:rFonts w:ascii="Times New Roman" w:hAnsi="Times New Roman" w:cs="Times New Roman"/>
+          <w:sz w:val="24"/>
+          <w:szCs w:val="24"/>
+        </w:rPr>
+        <w:t>Devil’s</w:t>
+      </w:r>
+      <w:proofErr w:type="spellEnd"/>
+      <w:r>
+        <w:rPr>
+          <w:rFonts w:ascii="Times New Roman" w:hAnsi="Times New Roman" w:cs="Times New Roman"/>
+          <w:sz w:val="24"/>
+          <w:szCs w:val="24"/>
+        </w:rPr>
+        <w:t xml:space="preserve"> One, </w:t>
+      </w:r>
+      <w:proofErr w:type="spellStart"/>
+      <w:r>
+        <w:rPr>
+          <w:rFonts w:ascii="Times New Roman" w:hAnsi="Times New Roman" w:cs="Times New Roman"/>
+          <w:sz w:val="24"/>
+          <w:szCs w:val="24"/>
+        </w:rPr>
+        <w:t>Gentleman's</w:t>
+      </w:r>
+      <w:proofErr w:type="spellEnd"/>
+      <w:r>
+        <w:rPr>
+          <w:rFonts w:ascii="Times New Roman" w:hAnsi="Times New Roman" w:cs="Times New Roman"/>
+          <w:sz w:val="24"/>
+          <w:szCs w:val="24"/>
+        </w:rPr>
+        <w:t xml:space="preserve"> Gaming, czy teraz w LODIS. O ile dobrze to wymawiam</w:t>
+      </w:r>
+      <w:r>
+        <w:rPr>
+          <w:rFonts w:ascii="Times New Roman" w:hAnsi="Times New Roman" w:cs="Times New Roman"/>
+          <w:sz w:val="24"/>
+          <w:szCs w:val="24"/>
+        </w:rPr>
+        <w:t>?</w:t>
+      </w:r>
+      <w:r>
+        <w:rPr>
+          <w:rFonts w:ascii="Times New Roman" w:hAnsi="Times New Roman" w:cs="Times New Roman"/>
+          <w:sz w:val="24"/>
+          <w:szCs w:val="24"/>
+        </w:rPr>
+        <w:t xml:space="preserve"> </w:t>
+      </w:r>
+    </w:p>
+    <w:p>
+      <w:pPr>
+        <w:spacing w:line="360" w:lineRule="auto"/>
+        <w:jc w:val="both"/>
+        <w:rPr>
+          <w:rFonts w:ascii="Times New Roman" w:hAnsi="Times New Roman" w:cs="Times New Roman"/>
+          <w:sz w:val="24"/>
+          <w:szCs w:val="24"/>
+        </w:rPr>
+      </w:pPr>
+      <w:r>
+        <w:rPr>
+          <w:rFonts w:ascii="Times New Roman" w:hAnsi="Times New Roman" w:cs="Times New Roman"/>
+          <w:b/>
+          <w:bCs/>
+          <w:sz w:val="24"/>
+          <w:szCs w:val="24"/>
+        </w:rPr>
+        <w:t>M:</w:t>
+      </w:r>
+      <w:r>
+        <w:rPr>
+          <w:rFonts w:ascii="Times New Roman" w:hAnsi="Times New Roman" w:cs="Times New Roman"/>
+          <w:sz w:val="24"/>
+          <w:szCs w:val="24"/>
+        </w:rPr>
+        <w:t xml:space="preserve"> Dobrze,</w:t>
+      </w:r>
+      <w:r>
+        <w:rPr>
+          <w:rFonts w:ascii="Times New Roman" w:hAnsi="Times New Roman" w:cs="Times New Roman"/>
+          <w:sz w:val="24"/>
+          <w:szCs w:val="24"/>
+        </w:rPr>
+        <w:t xml:space="preserve"> bardzo</w:t>
+      </w:r>
+      <w:r>
+        <w:rPr>
+          <w:rFonts w:ascii="Times New Roman" w:hAnsi="Times New Roman" w:cs="Times New Roman"/>
+          <w:sz w:val="24"/>
+          <w:szCs w:val="24"/>
+        </w:rPr>
+        <w:t xml:space="preserve"> dobrze. </w:t>
+      </w:r>
+    </w:p>
+    <w:p>
+      <w:pPr>
+        <w:spacing w:line="360" w:lineRule="auto"/>
+        <w:jc w:val="both"/>
+        <w:rPr>
+          <w:rFonts w:ascii="Times New Roman" w:hAnsi="Times New Roman" w:cs="Times New Roman"/>
+          <w:sz w:val="24"/>
+          <w:szCs w:val="24"/>
+        </w:rPr>
+      </w:pPr>
+      <w:r>
+        <w:rPr>
+          <w:rFonts w:ascii="Times New Roman" w:hAnsi="Times New Roman" w:cs="Times New Roman"/>
+          <w:b/>
+          <w:bCs/>
+          <w:sz w:val="24"/>
+          <w:szCs w:val="24"/>
+        </w:rPr>
+        <w:t>Ł:</w:t>
+      </w:r>
+      <w:r>
+        <w:rPr>
+          <w:rFonts w:ascii="Times New Roman" w:hAnsi="Times New Roman" w:cs="Times New Roman"/>
+          <w:sz w:val="24"/>
+          <w:szCs w:val="24"/>
+        </w:rPr>
+        <w:t xml:space="preserve"> Dzięki wielkie ogólnie z góry, że zgodziłeś się udzielić mi wywiadu.</w:t>
+      </w:r>
+    </w:p>
+    <w:p>
+      <w:pPr>
+        <w:spacing w:line="360" w:lineRule="auto"/>
+        <w:jc w:val="both"/>
+        <w:rPr>
+          <w:rFonts w:ascii="Times New Roman" w:hAnsi="Times New Roman" w:cs="Times New Roman"/>
+          <w:sz w:val="24"/>
+          <w:szCs w:val="24"/>
+        </w:rPr>
+      </w:pPr>
+      <w:r>
+        <w:rPr>
+          <w:rFonts w:ascii="Times New Roman" w:hAnsi="Times New Roman" w:cs="Times New Roman"/>
+          <w:b/>
+          <w:bCs/>
+          <w:sz w:val="24"/>
+          <w:szCs w:val="24"/>
+        </w:rPr>
+        <w:t>M:</w:t>
+      </w:r>
+      <w:r>
+        <w:rPr>
+          <w:rFonts w:ascii="Times New Roman" w:hAnsi="Times New Roman" w:cs="Times New Roman"/>
+          <w:sz w:val="24"/>
+          <w:szCs w:val="24"/>
+        </w:rPr>
+        <w:t xml:space="preserve"> Nie ma problemu, ja zawsze chętny na takie akcje. </w:t>
+      </w:r>
+    </w:p>
+    <w:p>
+      <w:pPr>
+        <w:spacing w:line="360" w:lineRule="auto"/>
+        <w:jc w:val="both"/>
+        <w:rPr>
+          <w:rFonts w:ascii="Times New Roman" w:hAnsi="Times New Roman" w:cs="Times New Roman"/>
+          <w:sz w:val="24"/>
+          <w:szCs w:val="24"/>
+        </w:rPr>
+      </w:pPr>
+      <w:r>
+        <w:rPr>
+          <w:rFonts w:ascii="Times New Roman" w:hAnsi="Times New Roman" w:cs="Times New Roman"/>
+          <w:b/>
+          <w:bCs/>
+          <w:sz w:val="24"/>
+          <w:szCs w:val="24"/>
+        </w:rPr>
+        <w:t>Ł:</w:t>
+      </w:r>
+      <w:r>
+        <w:rPr>
+          <w:rFonts w:ascii="Times New Roman" w:hAnsi="Times New Roman" w:cs="Times New Roman"/>
+          <w:sz w:val="24"/>
+          <w:szCs w:val="24"/>
+        </w:rPr>
+        <w:t xml:space="preserve"> No to może bez przedłużania</w:t>
+      </w:r>
+      <w:r>
+        <w:rPr>
+          <w:rFonts w:ascii="Times New Roman" w:hAnsi="Times New Roman" w:cs="Times New Roman"/>
+          <w:sz w:val="24"/>
+          <w:szCs w:val="24"/>
+        </w:rPr>
+        <w:t>, p</w:t>
+      </w:r>
+      <w:r>
+        <w:rPr>
+          <w:rFonts w:ascii="Times New Roman" w:hAnsi="Times New Roman" w:cs="Times New Roman"/>
+          <w:sz w:val="24"/>
+          <w:szCs w:val="24"/>
+        </w:rPr>
+        <w:t xml:space="preserve">ierwsze pytanko: </w:t>
+      </w:r>
+      <w:r>
+        <w:rPr>
+          <w:rFonts w:ascii="Times New Roman" w:hAnsi="Times New Roman" w:cs="Times New Roman"/>
+          <w:b/>
+          <w:bCs/>
+          <w:sz w:val="24"/>
+          <w:szCs w:val="24"/>
+        </w:rPr>
+        <w:t>Czy e-sport jest gałęzią</w:t>
+      </w:r>
+      <w:r>
+        <w:rPr>
+          <w:rFonts w:ascii="Times New Roman" w:hAnsi="Times New Roman" w:cs="Times New Roman"/>
+          <w:sz w:val="24"/>
+          <w:szCs w:val="24"/>
+        </w:rPr>
+        <w:t xml:space="preserve">, Twoim zdaniem oczywiście, </w:t>
+      </w:r>
+      <w:r>
+        <w:rPr>
+          <w:rFonts w:ascii="Times New Roman" w:hAnsi="Times New Roman" w:cs="Times New Roman"/>
+          <w:b/>
+          <w:bCs/>
+          <w:sz w:val="24"/>
+          <w:szCs w:val="24"/>
+        </w:rPr>
+        <w:t>której analiza może dać nam jakąś wartość?</w:t>
+      </w:r>
+    </w:p>
+    <w:p>
+      <w:pPr>
+        <w:spacing w:line="360" w:lineRule="auto"/>
+        <w:jc w:val="both"/>
+        <w:rPr>
+          <w:rFonts w:ascii="Times New Roman" w:hAnsi="Times New Roman" w:cs="Times New Roman"/>
+          <w:sz w:val="24"/>
+          <w:szCs w:val="24"/>
+        </w:rPr>
+      </w:pPr>
+      <w:r>
+        <w:rPr>
+          <w:rFonts w:ascii="Times New Roman" w:hAnsi="Times New Roman" w:cs="Times New Roman"/>
+          <w:b/>
+          <w:bCs/>
+          <w:sz w:val="24"/>
+          <w:szCs w:val="24"/>
+        </w:rPr>
+        <w:t>M:</w:t>
+      </w:r>
+      <w:r>
+        <w:rPr>
+          <w:rFonts w:ascii="Times New Roman" w:hAnsi="Times New Roman" w:cs="Times New Roman"/>
+          <w:sz w:val="24"/>
+          <w:szCs w:val="24"/>
+        </w:rPr>
+        <w:t xml:space="preserve"> Wydaje mi się, że e-sport jest jeszcze bardzo stosunkowo młodą formą rozrywki, więc wydaje mi się, że patrząc na ostatnie lata i na to jak ja zaczynałem, a w którym miejscu jest teraz obecnie e-sport to, że rozwija się bardzo dynamicznie. I uważam, że prowadzenie analiz na pewno może dużo dać. Czy to pod wartością tego, jak można inwestować w e-sport, ale również po tym, jak zawodnicy mogą się rozwijać oraz inne jakieś tam branże.</w:t>
+      </w:r>
+    </w:p>
+    <w:p>
+      <w:pPr>
+        <w:spacing w:line="360" w:lineRule="auto"/>
+        <w:jc w:val="both"/>
+        <w:rPr>
+          <w:rFonts w:ascii="Times New Roman" w:hAnsi="Times New Roman" w:cs="Times New Roman"/>
+          <w:sz w:val="24"/>
+          <w:szCs w:val="24"/>
+        </w:rPr>
+      </w:pPr>
+      <w:r>
+        <w:rPr>
+          <w:rFonts w:ascii="Times New Roman" w:hAnsi="Times New Roman" w:cs="Times New Roman"/>
+          <w:b/>
+          <w:bCs/>
+          <w:sz w:val="24"/>
+          <w:szCs w:val="24"/>
+        </w:rPr>
+        <w:t>Ł:</w:t>
+      </w:r>
+      <w:r>
+        <w:rPr>
+          <w:rFonts w:ascii="Times New Roman" w:hAnsi="Times New Roman" w:cs="Times New Roman"/>
+          <w:sz w:val="24"/>
+          <w:szCs w:val="24"/>
+        </w:rPr>
+        <w:t xml:space="preserve"> O, bardzo dobrze uderzyłeś w temat inwestowania, bo następne pytanie właśnie tego dotyczy. </w:t>
+      </w:r>
+      <w:r>
+        <w:rPr>
+          <w:rFonts w:ascii="Times New Roman" w:hAnsi="Times New Roman" w:cs="Times New Roman"/>
+          <w:b/>
+          <w:bCs/>
+          <w:sz w:val="24"/>
+          <w:szCs w:val="24"/>
+        </w:rPr>
+        <w:t>Czy uważasz, że dodatkowe nakłady finansowe, inwestowane w branżę e-sportową dają nam jakąś wartość dodaną?</w:t>
+      </w:r>
+    </w:p>
+    <w:p>
+      <w:pPr>
+        <w:spacing w:line="360" w:lineRule="auto"/>
+        <w:jc w:val="both"/>
+        <w:rPr>
+          <w:rFonts w:ascii="Times New Roman" w:hAnsi="Times New Roman" w:cs="Times New Roman"/>
+          <w:sz w:val="24"/>
+          <w:szCs w:val="24"/>
+        </w:rPr>
+      </w:pPr>
+      <w:r>
+        <w:rPr>
+          <w:rFonts w:ascii="Times New Roman" w:hAnsi="Times New Roman" w:cs="Times New Roman"/>
+          <w:b/>
+          <w:bCs/>
+          <w:sz w:val="24"/>
+          <w:szCs w:val="24"/>
+        </w:rPr>
+        <w:lastRenderedPageBreak/>
+        <w:t>M:</w:t>
+      </w:r>
+      <w:r>
+        <w:rPr>
+          <w:rFonts w:ascii="Times New Roman" w:hAnsi="Times New Roman" w:cs="Times New Roman"/>
+          <w:sz w:val="24"/>
+          <w:szCs w:val="24"/>
+        </w:rPr>
+        <w:t xml:space="preserve"> Znaczy uważam, że patrząc na polski e-sport tak typowo</w:t>
+      </w:r>
+      <w:r>
+        <w:rPr>
+          <w:rFonts w:ascii="Times New Roman" w:hAnsi="Times New Roman" w:cs="Times New Roman"/>
+          <w:sz w:val="24"/>
+          <w:szCs w:val="24"/>
+        </w:rPr>
+        <w:t>,</w:t>
+      </w:r>
+      <w:r>
+        <w:rPr>
+          <w:rFonts w:ascii="Times New Roman" w:hAnsi="Times New Roman" w:cs="Times New Roman"/>
+          <w:sz w:val="24"/>
+          <w:szCs w:val="24"/>
+        </w:rPr>
+        <w:t xml:space="preserve"> tylko na polski e-sport, to z pewnością, gdyby te pieniądze były większe i większe byłyby nakłady finansowe dla drużyn, to też poziom e-sportowy był rósł, bo wielu zawodników dobrych, bardzo dobrych, polskich na początku swojej kariery już wyjeżdża za granicę i to nie jest bez powodu. Głównym powodem, dlaczego zostajesz graczem e-sportowym i poświęcasz na to bardzo dużo czasu to jest tak jak każda inna praca czy każdy inny sport- pieniądze. I jak masz do wyboru grać za granicą w jakichś dobrych drużynach, a grać w Polsce za jakieś dużo mniejsze pieniądze, a robisz tą samą pracę to wiadomo, że wolisz sobie wyjechać, więc uważam, że w samej Polsce na pewno tak, za granicą już są dobre pieniądze, więc czy dają na pewno jakąś korzystną wartość dodatnią</w:t>
+      </w:r>
+      <w:r>
+        <w:rPr>
+          <w:rFonts w:ascii="Times New Roman" w:hAnsi="Times New Roman" w:cs="Times New Roman"/>
+          <w:sz w:val="24"/>
+          <w:szCs w:val="24"/>
+        </w:rPr>
+        <w:t>?</w:t>
+      </w:r>
+      <w:r>
+        <w:rPr>
+          <w:rFonts w:ascii="Times New Roman" w:hAnsi="Times New Roman" w:cs="Times New Roman"/>
+          <w:sz w:val="24"/>
+          <w:szCs w:val="24"/>
+        </w:rPr>
+        <w:t xml:space="preserve"> </w:t>
+      </w:r>
+      <w:r>
+        <w:rPr>
+          <w:rFonts w:ascii="Times New Roman" w:hAnsi="Times New Roman" w:cs="Times New Roman"/>
+          <w:sz w:val="24"/>
+          <w:szCs w:val="24"/>
+        </w:rPr>
+        <w:t>N</w:t>
+      </w:r>
+      <w:r>
+        <w:rPr>
+          <w:rFonts w:ascii="Times New Roman" w:hAnsi="Times New Roman" w:cs="Times New Roman"/>
+          <w:sz w:val="24"/>
+          <w:szCs w:val="24"/>
+        </w:rPr>
+        <w:t>a pewno dają, ale w jakim stopniu to nie wiem</w:t>
+      </w:r>
+      <w:r>
+        <w:rPr>
+          <w:rFonts w:ascii="Times New Roman" w:hAnsi="Times New Roman" w:cs="Times New Roman"/>
+          <w:sz w:val="24"/>
+          <w:szCs w:val="24"/>
+        </w:rPr>
+        <w:t>.</w:t>
+      </w:r>
+      <w:r>
+        <w:rPr>
+          <w:rFonts w:ascii="Times New Roman" w:hAnsi="Times New Roman" w:cs="Times New Roman"/>
+          <w:sz w:val="24"/>
+          <w:szCs w:val="24"/>
+        </w:rPr>
+        <w:t xml:space="preserve"> </w:t>
+      </w:r>
+    </w:p>
+    <w:p>
+      <w:pPr>
+        <w:spacing w:line="360" w:lineRule="auto"/>
+        <w:jc w:val="both"/>
+        <w:rPr>
+          <w:rFonts w:ascii="Times New Roman" w:hAnsi="Times New Roman" w:cs="Times New Roman"/>
+          <w:sz w:val="24"/>
+          <w:szCs w:val="24"/>
+        </w:rPr>
+      </w:pPr>
+      <w:r>
+        <w:rPr>
+          <w:rFonts w:ascii="Times New Roman" w:hAnsi="Times New Roman" w:cs="Times New Roman"/>
+          <w:b/>
+          <w:bCs/>
+          <w:sz w:val="24"/>
+          <w:szCs w:val="24"/>
+        </w:rPr>
+        <w:t>Ł:</w:t>
+      </w:r>
+      <w:r>
+        <w:rPr>
+          <w:rFonts w:ascii="Times New Roman" w:hAnsi="Times New Roman" w:cs="Times New Roman"/>
+          <w:sz w:val="24"/>
+          <w:szCs w:val="24"/>
+        </w:rPr>
+        <w:t xml:space="preserve"> Dobra, dzięki wielkie. No już poruszyłeś kolejny z tematów, które chciałem z Tobą przegadać</w:t>
+      </w:r>
+      <w:r>
+        <w:rPr>
+          <w:rStyle w:val="Odwoanieprzypisudolnego"/>
+          <w:rFonts w:ascii="Times New Roman" w:hAnsi="Times New Roman" w:cs="Times New Roman"/>
+          <w:sz w:val="24"/>
+          <w:szCs w:val="24"/>
+        </w:rPr>
+        <w:footnoteReference w:id="24"/>
+      </w:r>
+      <w:r>
+        <w:rPr>
+          <w:rFonts w:ascii="Times New Roman" w:hAnsi="Times New Roman" w:cs="Times New Roman"/>
+          <w:sz w:val="24"/>
+          <w:szCs w:val="24"/>
+        </w:rPr>
+        <w:t xml:space="preserve">, a mianowicie kondycję polskiego e-sportu to rozumiem, że podtrzymuje swoje zdanie o tym, że te </w:t>
+      </w:r>
+      <w:r>
+        <w:rPr>
+          <w:rFonts w:ascii="Times New Roman" w:hAnsi="Times New Roman" w:cs="Times New Roman"/>
+          <w:b/>
+          <w:bCs/>
+          <w:sz w:val="24"/>
+          <w:szCs w:val="24"/>
+        </w:rPr>
+        <w:t>pieniądze inwestowane u nas w kraju by się przydały</w:t>
+      </w:r>
+      <w:r>
+        <w:rPr>
+          <w:rFonts w:ascii="Times New Roman" w:hAnsi="Times New Roman" w:cs="Times New Roman"/>
+          <w:sz w:val="24"/>
+          <w:szCs w:val="24"/>
+        </w:rPr>
+        <w:t>?</w:t>
+      </w:r>
+    </w:p>
+    <w:p>
+      <w:pPr>
+        <w:spacing w:line="360" w:lineRule="auto"/>
+        <w:jc w:val="both"/>
+        <w:rPr>
+          <w:rFonts w:ascii="Times New Roman" w:hAnsi="Times New Roman" w:cs="Times New Roman"/>
+          <w:sz w:val="24"/>
+          <w:szCs w:val="24"/>
+        </w:rPr>
+      </w:pPr>
+      <w:r>
+        <w:rPr>
+          <w:rFonts w:ascii="Times New Roman" w:hAnsi="Times New Roman" w:cs="Times New Roman"/>
+          <w:b/>
+          <w:bCs/>
+          <w:sz w:val="24"/>
+          <w:szCs w:val="24"/>
+        </w:rPr>
+        <w:t>M:</w:t>
+      </w:r>
+      <w:r>
+        <w:rPr>
+          <w:rFonts w:ascii="Times New Roman" w:hAnsi="Times New Roman" w:cs="Times New Roman"/>
+          <w:sz w:val="24"/>
+          <w:szCs w:val="24"/>
+        </w:rPr>
+        <w:t xml:space="preserve"> Tak, jak najbardziej i to zarówno powiem tak: jeżeli</w:t>
+      </w:r>
+      <w:r>
+        <w:rPr>
+          <w:rFonts w:ascii="Times New Roman" w:hAnsi="Times New Roman" w:cs="Times New Roman"/>
+          <w:sz w:val="24"/>
+          <w:szCs w:val="24"/>
+        </w:rPr>
+        <w:t xml:space="preserve"> </w:t>
+      </w:r>
+      <w:r>
+        <w:rPr>
+          <w:rFonts w:ascii="Times New Roman" w:hAnsi="Times New Roman" w:cs="Times New Roman"/>
+          <w:sz w:val="24"/>
+          <w:szCs w:val="24"/>
+        </w:rPr>
+        <w:t>pieniądze były</w:t>
+      </w:r>
+      <w:r>
+        <w:rPr>
+          <w:rFonts w:ascii="Times New Roman" w:hAnsi="Times New Roman" w:cs="Times New Roman"/>
+          <w:sz w:val="24"/>
+          <w:szCs w:val="24"/>
+        </w:rPr>
+        <w:t>by</w:t>
+      </w:r>
+      <w:r>
+        <w:rPr>
+          <w:rFonts w:ascii="Times New Roman" w:hAnsi="Times New Roman" w:cs="Times New Roman"/>
+          <w:sz w:val="24"/>
+          <w:szCs w:val="24"/>
+        </w:rPr>
+        <w:t xml:space="preserve"> od początku dobrze inwestowane i zajmowałyby się tym osoby, które się na tym e-sporcie znają, to na pewno by był zysk dla sponsorów </w:t>
+      </w:r>
+      <w:r>
+        <w:rPr>
+          <w:rFonts w:ascii="Times New Roman" w:hAnsi="Times New Roman" w:cs="Times New Roman"/>
+          <w:sz w:val="24"/>
+          <w:szCs w:val="24"/>
+        </w:rPr>
+        <w:t>i</w:t>
+      </w:r>
+      <w:r>
+        <w:rPr>
+          <w:rFonts w:ascii="Times New Roman" w:hAnsi="Times New Roman" w:cs="Times New Roman"/>
+          <w:sz w:val="24"/>
+          <w:szCs w:val="24"/>
+        </w:rPr>
+        <w:t xml:space="preserve"> dla graczy. Ale często jest tak w polskim e-sporcie, że przychodzą inwestorzy, którzy nie mają pojęcia o e-sporcie, wykładają kasę, liczą na to, że samo wszystko się zrobi, że będą mieli zwrot. No tak to nie działa. Wydaje mi się, że e-sport jest na tyle specyficzną dziedziną, że trzeba trochę na to czasu, trzeba się na tym znać i na pewno zadbać o obsadę, która się na tym zna</w:t>
+      </w:r>
+      <w:r>
+        <w:rPr>
+          <w:rFonts w:ascii="Times New Roman" w:hAnsi="Times New Roman" w:cs="Times New Roman"/>
+          <w:sz w:val="24"/>
+          <w:szCs w:val="24"/>
+        </w:rPr>
+        <w:t>,</w:t>
+      </w:r>
+      <w:r>
+        <w:rPr>
+          <w:rFonts w:ascii="Times New Roman" w:hAnsi="Times New Roman" w:cs="Times New Roman"/>
+          <w:sz w:val="24"/>
+          <w:szCs w:val="24"/>
+        </w:rPr>
+        <w:t xml:space="preserve"> i która zadba o to. Więc generalnie jakby miał porównać polskie e-sport do zagranicznych, no to uważam, że jest w tym momencie bardzo słabo. Jeszcze jakieś dwa</w:t>
+      </w:r>
+      <w:r>
+        <w:rPr>
+          <w:rFonts w:ascii="Times New Roman" w:hAnsi="Times New Roman" w:cs="Times New Roman"/>
+          <w:sz w:val="24"/>
+          <w:szCs w:val="24"/>
+        </w:rPr>
+        <w:t>/</w:t>
+      </w:r>
+      <w:r>
+        <w:rPr>
+          <w:rFonts w:ascii="Times New Roman" w:hAnsi="Times New Roman" w:cs="Times New Roman"/>
+          <w:sz w:val="24"/>
+          <w:szCs w:val="24"/>
+        </w:rPr>
+        <w:t xml:space="preserve">trzy lata temu widzieliśmy tendencję taką wzrostową, jeżeli chodzi nawet o samą oglądalność, w tym momencie jest </w:t>
+      </w:r>
+      <w:r>
+        <w:rPr>
+          <w:rFonts w:ascii="Times New Roman" w:hAnsi="Times New Roman" w:cs="Times New Roman"/>
+          <w:sz w:val="24"/>
+          <w:szCs w:val="24"/>
+        </w:rPr>
+        <w:t>ona</w:t>
+      </w:r>
+      <w:r>
+        <w:rPr>
+          <w:rFonts w:ascii="Times New Roman" w:hAnsi="Times New Roman" w:cs="Times New Roman"/>
+          <w:sz w:val="24"/>
+          <w:szCs w:val="24"/>
+        </w:rPr>
+        <w:t xml:space="preserve"> raczej spadkowa, natomiast w krajach sąsiednich czy to Niemcy, czy trochę dalej Hiszpania, to cały czas ta widownia wzrasta, zainteresowanie wzrasta i też wiadomo, no pieniądze też są coraz większe wszędzie.</w:t>
+      </w:r>
+    </w:p>
+    <w:p>
+      <w:pPr>
+        <w:spacing w:line="360" w:lineRule="auto"/>
+        <w:jc w:val="both"/>
+        <w:rPr>
+          <w:rFonts w:ascii="Times New Roman" w:hAnsi="Times New Roman" w:cs="Times New Roman"/>
+          <w:sz w:val="24"/>
+          <w:szCs w:val="24"/>
+        </w:rPr>
+      </w:pPr>
+      <w:r>
+        <w:rPr>
+          <w:rFonts w:ascii="Times New Roman" w:hAnsi="Times New Roman" w:cs="Times New Roman"/>
+          <w:b/>
+          <w:bCs/>
+          <w:sz w:val="24"/>
+          <w:szCs w:val="24"/>
+        </w:rPr>
+        <w:t>Ł:</w:t>
+      </w:r>
+      <w:r>
+        <w:rPr>
+          <w:rFonts w:ascii="Times New Roman" w:hAnsi="Times New Roman" w:cs="Times New Roman"/>
+          <w:sz w:val="24"/>
+          <w:szCs w:val="24"/>
+        </w:rPr>
+        <w:t xml:space="preserve"> Widzę, że podzielasz opinie innych osób właśnie z branży, z którymi rozmawiałem. No i ja też się zgadzam, bo widzę te statystyki</w:t>
+      </w:r>
+      <w:r>
+        <w:rPr>
+          <w:rFonts w:ascii="Times New Roman" w:hAnsi="Times New Roman" w:cs="Times New Roman"/>
+          <w:sz w:val="24"/>
+          <w:szCs w:val="24"/>
+        </w:rPr>
+        <w:t>,</w:t>
+      </w:r>
+      <w:r>
+        <w:rPr>
+          <w:rFonts w:ascii="Times New Roman" w:hAnsi="Times New Roman" w:cs="Times New Roman"/>
+          <w:sz w:val="24"/>
+          <w:szCs w:val="24"/>
+        </w:rPr>
+        <w:t xml:space="preserve"> i też przyszłość polskiego sportu nie napawa mnie optymizmem</w:t>
+      </w:r>
+      <w:r>
+        <w:rPr>
+          <w:rFonts w:ascii="Times New Roman" w:hAnsi="Times New Roman" w:cs="Times New Roman"/>
+          <w:sz w:val="24"/>
+          <w:szCs w:val="24"/>
+        </w:rPr>
+        <w:t>,</w:t>
+      </w:r>
+      <w:r>
+        <w:rPr>
+          <w:rFonts w:ascii="Times New Roman" w:hAnsi="Times New Roman" w:cs="Times New Roman"/>
+          <w:sz w:val="24"/>
+          <w:szCs w:val="24"/>
+        </w:rPr>
+        <w:t xml:space="preserve"> i fajnie by było jakby jednak coś z tym zostało zrobione. Dobra, teraz może przejdźmy do pytań bardziej w temacie mojej pracy magisterskiej. Przed </w:t>
+      </w:r>
+      <w:proofErr w:type="spellStart"/>
+      <w:r>
+        <w:rPr>
+          <w:rFonts w:ascii="Times New Roman" w:hAnsi="Times New Roman" w:cs="Times New Roman"/>
+          <w:sz w:val="24"/>
+          <w:szCs w:val="24"/>
+        </w:rPr>
+        <w:t>nagrywkami</w:t>
+      </w:r>
+      <w:proofErr w:type="spellEnd"/>
+      <w:r>
+        <w:rPr>
+          <w:rStyle w:val="Odwoanieprzypisudolnego"/>
+          <w:rFonts w:ascii="Times New Roman" w:hAnsi="Times New Roman" w:cs="Times New Roman"/>
+          <w:sz w:val="24"/>
+          <w:szCs w:val="24"/>
+        </w:rPr>
+        <w:footnoteReference w:id="25"/>
+      </w:r>
+      <w:r>
+        <w:rPr>
+          <w:rFonts w:ascii="Times New Roman" w:hAnsi="Times New Roman" w:cs="Times New Roman"/>
+          <w:sz w:val="24"/>
+          <w:szCs w:val="24"/>
+        </w:rPr>
+        <w:t xml:space="preserve"> trochę gdzieś tam przybliżałem temat</w:t>
+      </w:r>
+      <w:r>
+        <w:rPr>
+          <w:rFonts w:ascii="Times New Roman" w:hAnsi="Times New Roman" w:cs="Times New Roman"/>
+          <w:sz w:val="24"/>
+          <w:szCs w:val="24"/>
+        </w:rPr>
+        <w:t>, n</w:t>
+      </w:r>
+      <w:r>
+        <w:rPr>
+          <w:rFonts w:ascii="Times New Roman" w:hAnsi="Times New Roman" w:cs="Times New Roman"/>
+          <w:sz w:val="24"/>
+          <w:szCs w:val="24"/>
+        </w:rPr>
+        <w:t xml:space="preserve">o ale tak jeszcze dla przypomnienia mój temat dotyczy </w:t>
+      </w:r>
+      <w:r>
+        <w:rPr>
+          <w:rFonts w:ascii="Times New Roman" w:hAnsi="Times New Roman" w:cs="Times New Roman"/>
+          <w:sz w:val="24"/>
+          <w:szCs w:val="24"/>
+        </w:rPr>
+        <w:lastRenderedPageBreak/>
+        <w:t xml:space="preserve">wykorzystania narzędzi </w:t>
+      </w:r>
+      <w:r>
+        <w:rPr>
+          <w:rFonts w:ascii="Times New Roman" w:hAnsi="Times New Roman" w:cs="Times New Roman"/>
+          <w:sz w:val="24"/>
+          <w:szCs w:val="24"/>
+        </w:rPr>
+        <w:t>M</w:t>
+      </w:r>
+      <w:r>
+        <w:rPr>
+          <w:rFonts w:ascii="Times New Roman" w:hAnsi="Times New Roman" w:cs="Times New Roman"/>
+          <w:sz w:val="24"/>
+          <w:szCs w:val="24"/>
+        </w:rPr>
+        <w:t xml:space="preserve">achine </w:t>
+      </w:r>
+      <w:proofErr w:type="spellStart"/>
+      <w:r>
+        <w:rPr>
+          <w:rFonts w:ascii="Times New Roman" w:hAnsi="Times New Roman" w:cs="Times New Roman"/>
+          <w:sz w:val="24"/>
+          <w:szCs w:val="24"/>
+        </w:rPr>
+        <w:t>L</w:t>
+      </w:r>
+      <w:r>
+        <w:rPr>
+          <w:rFonts w:ascii="Times New Roman" w:hAnsi="Times New Roman" w:cs="Times New Roman"/>
+          <w:sz w:val="24"/>
+          <w:szCs w:val="24"/>
+        </w:rPr>
+        <w:t>earningowych</w:t>
+      </w:r>
+      <w:proofErr w:type="spellEnd"/>
+      <w:r>
+        <w:rPr>
+          <w:rFonts w:ascii="Times New Roman" w:hAnsi="Times New Roman" w:cs="Times New Roman"/>
+          <w:sz w:val="24"/>
+          <w:szCs w:val="24"/>
+        </w:rPr>
+        <w:t xml:space="preserve"> i optycznego rozpoznawania znaków, żeby na podstawie </w:t>
+      </w:r>
+      <w:proofErr w:type="spellStart"/>
+      <w:r>
+        <w:rPr>
+          <w:rFonts w:ascii="Times New Roman" w:hAnsi="Times New Roman" w:cs="Times New Roman"/>
+          <w:sz w:val="24"/>
+          <w:szCs w:val="24"/>
+        </w:rPr>
+        <w:t>streamów</w:t>
+      </w:r>
+      <w:proofErr w:type="spellEnd"/>
+      <w:r>
+        <w:rPr>
+          <w:rFonts w:ascii="Times New Roman" w:hAnsi="Times New Roman" w:cs="Times New Roman"/>
+          <w:sz w:val="24"/>
+          <w:szCs w:val="24"/>
+        </w:rPr>
+        <w:t xml:space="preserve"> przewidywać mecze. Czy więc uważasz, że </w:t>
+      </w:r>
+      <w:r>
+        <w:rPr>
+          <w:rFonts w:ascii="Times New Roman" w:hAnsi="Times New Roman" w:cs="Times New Roman"/>
+          <w:b/>
+          <w:bCs/>
+          <w:sz w:val="24"/>
+          <w:szCs w:val="24"/>
+        </w:rPr>
+        <w:t>zadanie predykcji mecz</w:t>
+      </w:r>
+      <w:r>
+        <w:rPr>
+          <w:rFonts w:ascii="Times New Roman" w:hAnsi="Times New Roman" w:cs="Times New Roman"/>
+          <w:b/>
+          <w:bCs/>
+          <w:sz w:val="24"/>
+          <w:szCs w:val="24"/>
+        </w:rPr>
+        <w:t>y e-</w:t>
+      </w:r>
+      <w:r>
+        <w:rPr>
+          <w:rFonts w:ascii="Times New Roman" w:hAnsi="Times New Roman" w:cs="Times New Roman"/>
+          <w:b/>
+          <w:bCs/>
+          <w:sz w:val="24"/>
+          <w:szCs w:val="24"/>
+        </w:rPr>
+        <w:t>sportowych na podstawie nagrań meczowych jest wykonalne dla kogoś na moim etapie, czyli początkującego badacza?</w:t>
+      </w:r>
+    </w:p>
+    <w:p>
+      <w:pPr>
+        <w:spacing w:line="360" w:lineRule="auto"/>
+        <w:jc w:val="both"/>
+        <w:rPr>
+          <w:rFonts w:ascii="Times New Roman" w:hAnsi="Times New Roman" w:cs="Times New Roman"/>
+          <w:sz w:val="24"/>
+          <w:szCs w:val="24"/>
+        </w:rPr>
+      </w:pPr>
+      <w:r>
+        <w:rPr>
+          <w:rFonts w:ascii="Times New Roman" w:hAnsi="Times New Roman" w:cs="Times New Roman"/>
+          <w:b/>
+          <w:bCs/>
+          <w:sz w:val="24"/>
+          <w:szCs w:val="24"/>
+        </w:rPr>
+        <w:t>M:</w:t>
+      </w:r>
+      <w:r>
+        <w:rPr>
+          <w:rFonts w:ascii="Times New Roman" w:hAnsi="Times New Roman" w:cs="Times New Roman"/>
+          <w:sz w:val="24"/>
+          <w:szCs w:val="24"/>
+        </w:rPr>
+        <w:t xml:space="preserve"> No powiem szczerze</w:t>
+      </w:r>
+      <w:r>
+        <w:rPr>
+          <w:rFonts w:ascii="Times New Roman" w:hAnsi="Times New Roman" w:cs="Times New Roman"/>
+          <w:sz w:val="24"/>
+          <w:szCs w:val="24"/>
+        </w:rPr>
+        <w:t xml:space="preserve">. </w:t>
+      </w:r>
+      <w:r>
+        <w:rPr>
+          <w:rFonts w:ascii="Times New Roman" w:hAnsi="Times New Roman" w:cs="Times New Roman"/>
+          <w:sz w:val="24"/>
+          <w:szCs w:val="24"/>
+        </w:rPr>
+        <w:t>Wydaje mi się, że dla takiego początkującego badacza jest to bardzo trudne zadanie. Tak naprawdę transmisje nie dają komplet</w:t>
+      </w:r>
+      <w:r>
+        <w:rPr>
+          <w:rFonts w:ascii="Times New Roman" w:hAnsi="Times New Roman" w:cs="Times New Roman"/>
+          <w:sz w:val="24"/>
+          <w:szCs w:val="24"/>
+        </w:rPr>
+        <w:t>u</w:t>
+      </w:r>
+      <w:r>
+        <w:rPr>
+          <w:rFonts w:ascii="Times New Roman" w:hAnsi="Times New Roman" w:cs="Times New Roman"/>
+          <w:sz w:val="24"/>
+          <w:szCs w:val="24"/>
+        </w:rPr>
+        <w:t xml:space="preserve"> wszystkich informacji o grze, </w:t>
+      </w:r>
+      <w:r>
+        <w:rPr>
+          <w:rFonts w:ascii="Times New Roman" w:hAnsi="Times New Roman" w:cs="Times New Roman"/>
+          <w:sz w:val="24"/>
+          <w:szCs w:val="24"/>
+        </w:rPr>
+        <w:t xml:space="preserve">a </w:t>
+      </w:r>
+      <w:r>
+        <w:rPr>
+          <w:rFonts w:ascii="Times New Roman" w:hAnsi="Times New Roman" w:cs="Times New Roman"/>
+          <w:sz w:val="24"/>
+          <w:szCs w:val="24"/>
+        </w:rPr>
+        <w:t xml:space="preserve">ich pozyskanie może być raczej ciężkie. Wydaje mi się też, że z samego </w:t>
+      </w:r>
+      <w:proofErr w:type="spellStart"/>
+      <w:r>
+        <w:rPr>
+          <w:rFonts w:ascii="Times New Roman" w:hAnsi="Times New Roman" w:cs="Times New Roman"/>
+          <w:sz w:val="24"/>
+          <w:szCs w:val="24"/>
+        </w:rPr>
+        <w:t>streamu</w:t>
+      </w:r>
+      <w:proofErr w:type="spellEnd"/>
+      <w:r>
+        <w:rPr>
+          <w:rStyle w:val="Odwoanieprzypisudolnego"/>
+          <w:rFonts w:ascii="Times New Roman" w:hAnsi="Times New Roman" w:cs="Times New Roman"/>
+          <w:sz w:val="24"/>
+          <w:szCs w:val="24"/>
+        </w:rPr>
+        <w:footnoteReference w:id="26"/>
+      </w:r>
+      <w:r>
+        <w:rPr>
+          <w:rFonts w:ascii="Times New Roman" w:hAnsi="Times New Roman" w:cs="Times New Roman"/>
+          <w:sz w:val="24"/>
+          <w:szCs w:val="24"/>
+        </w:rPr>
+        <w:t xml:space="preserve"> jedna akcja może mieć wpływ na całą rozgrywkę, więc nie wiem, nie wiem. Wydaje mi się, że trzeba mieć trochę większy, jakby to powiedzieć…</w:t>
+      </w:r>
+    </w:p>
+    <w:p>
+      <w:pPr>
+        <w:spacing w:line="360" w:lineRule="auto"/>
+        <w:jc w:val="both"/>
+        <w:rPr>
+          <w:rFonts w:ascii="Times New Roman" w:hAnsi="Times New Roman" w:cs="Times New Roman"/>
+          <w:sz w:val="24"/>
+          <w:szCs w:val="24"/>
+        </w:rPr>
+      </w:pPr>
+      <w:r>
+        <w:rPr>
+          <w:rFonts w:ascii="Times New Roman" w:hAnsi="Times New Roman" w:cs="Times New Roman"/>
+          <w:b/>
+          <w:bCs/>
+          <w:sz w:val="24"/>
+          <w:szCs w:val="24"/>
+        </w:rPr>
+        <w:t>Ł:</w:t>
+      </w:r>
+      <w:r>
+        <w:rPr>
+          <w:rFonts w:ascii="Times New Roman" w:hAnsi="Times New Roman" w:cs="Times New Roman"/>
+          <w:sz w:val="24"/>
+          <w:szCs w:val="24"/>
+        </w:rPr>
+        <w:t xml:space="preserve"> Może zasoby?</w:t>
+      </w:r>
+    </w:p>
+    <w:p>
+      <w:pPr>
+        <w:spacing w:line="360" w:lineRule="auto"/>
+        <w:jc w:val="both"/>
+        <w:rPr>
+          <w:rFonts w:ascii="Times New Roman" w:hAnsi="Times New Roman" w:cs="Times New Roman"/>
+          <w:sz w:val="24"/>
+          <w:szCs w:val="24"/>
+        </w:rPr>
+      </w:pPr>
+      <w:r>
+        <w:rPr>
+          <w:rFonts w:ascii="Times New Roman" w:hAnsi="Times New Roman" w:cs="Times New Roman"/>
+          <w:b/>
+          <w:bCs/>
+          <w:sz w:val="24"/>
+          <w:szCs w:val="24"/>
+        </w:rPr>
+        <w:t>M:</w:t>
+      </w:r>
+      <w:r>
+        <w:rPr>
+          <w:rFonts w:ascii="Times New Roman" w:hAnsi="Times New Roman" w:cs="Times New Roman"/>
+          <w:sz w:val="24"/>
+          <w:szCs w:val="24"/>
+        </w:rPr>
+        <w:t xml:space="preserve"> Większe zasoby, większy dostęp do informacji niż tak sam stricte </w:t>
+      </w:r>
+      <w:proofErr w:type="spellStart"/>
+      <w:r>
+        <w:rPr>
+          <w:rFonts w:ascii="Times New Roman" w:hAnsi="Times New Roman" w:cs="Times New Roman"/>
+          <w:sz w:val="24"/>
+          <w:szCs w:val="24"/>
+        </w:rPr>
+        <w:t>stream</w:t>
+      </w:r>
+      <w:proofErr w:type="spellEnd"/>
+      <w:r>
+        <w:rPr>
+          <w:rFonts w:ascii="Times New Roman" w:hAnsi="Times New Roman" w:cs="Times New Roman"/>
+          <w:sz w:val="24"/>
+          <w:szCs w:val="24"/>
+        </w:rPr>
+        <w:t xml:space="preserve">. </w:t>
+      </w:r>
+    </w:p>
+    <w:p>
+      <w:pPr>
+        <w:spacing w:line="360" w:lineRule="auto"/>
+        <w:jc w:val="both"/>
+        <w:rPr>
+          <w:rFonts w:ascii="Times New Roman" w:hAnsi="Times New Roman" w:cs="Times New Roman"/>
+          <w:sz w:val="24"/>
+          <w:szCs w:val="24"/>
+        </w:rPr>
+      </w:pPr>
+      <w:r>
+        <w:rPr>
+          <w:rFonts w:ascii="Times New Roman" w:hAnsi="Times New Roman" w:cs="Times New Roman"/>
+          <w:b/>
+          <w:bCs/>
+          <w:sz w:val="24"/>
+          <w:szCs w:val="24"/>
+        </w:rPr>
+        <w:t>Ł:</w:t>
+      </w:r>
+      <w:r>
+        <w:rPr>
+          <w:rFonts w:ascii="Times New Roman" w:hAnsi="Times New Roman" w:cs="Times New Roman"/>
+          <w:sz w:val="24"/>
+          <w:szCs w:val="24"/>
+        </w:rPr>
+        <w:t xml:space="preserve"> No właśnie, przygotowując się do tej magisterki widziałem, że większość osób w pracach badawczych wykorzystuje API stworzony przez Riot Games. Ja zdecydowałam się pójść inną drogą, może rzuciłem się na głęboką wodę, ale byłem po prostu sam ciekaw, czy to jest wykonalne. Powiedz mi, </w:t>
+      </w:r>
+      <w:r>
+        <w:rPr>
+          <w:rFonts w:ascii="Times New Roman" w:hAnsi="Times New Roman" w:cs="Times New Roman"/>
+          <w:b/>
+          <w:bCs/>
+          <w:sz w:val="24"/>
+          <w:szCs w:val="24"/>
+        </w:rPr>
+        <w:t>czy twoim zdaniem istnieją jakieś decydujące akcje lub wydarzenia, które mają wpływ na wynik meczu?</w:t>
+      </w:r>
+    </w:p>
+    <w:p>
+      <w:pPr>
+        <w:spacing w:line="360" w:lineRule="auto"/>
+        <w:jc w:val="both"/>
+        <w:rPr>
+          <w:rFonts w:ascii="Times New Roman" w:hAnsi="Times New Roman" w:cs="Times New Roman"/>
+          <w:sz w:val="24"/>
+          <w:szCs w:val="24"/>
+        </w:rPr>
+      </w:pPr>
+      <w:r>
+        <w:rPr>
+          <w:rFonts w:ascii="Times New Roman" w:hAnsi="Times New Roman" w:cs="Times New Roman"/>
+          <w:b/>
+          <w:bCs/>
+          <w:sz w:val="24"/>
+          <w:szCs w:val="24"/>
+        </w:rPr>
+        <w:t>M:</w:t>
+      </w:r>
+      <w:r>
+        <w:rPr>
+          <w:rFonts w:ascii="Times New Roman" w:hAnsi="Times New Roman" w:cs="Times New Roman"/>
+          <w:sz w:val="24"/>
+          <w:szCs w:val="24"/>
+        </w:rPr>
+        <w:t xml:space="preserve"> No to oczywiście, że tak. Często jest tak, że mecz jest przez czterdzieści minut bardzo wyrównany, nagle jedna walka, czy tam jedno złe ustawienie może wpłynąć na to, że w pół minuty przegrywasz całą grę. A gra do czterdzieści minuty była wyrównana. Tak samo na początku, czy w trakcie każdej minuty gry, jedno złe ustawienie drużyny może wpłynąć na całą rozgrywkę, więc na pewno tak. </w:t>
+      </w:r>
+    </w:p>
+    <w:p>
+      <w:pPr>
+        <w:spacing w:line="360" w:lineRule="auto"/>
+        <w:jc w:val="both"/>
+        <w:rPr>
+          <w:rFonts w:ascii="Times New Roman" w:hAnsi="Times New Roman" w:cs="Times New Roman"/>
+          <w:sz w:val="24"/>
+          <w:szCs w:val="24"/>
+        </w:rPr>
+      </w:pPr>
+      <w:r>
+        <w:rPr>
+          <w:rFonts w:ascii="Times New Roman" w:hAnsi="Times New Roman" w:cs="Times New Roman"/>
+          <w:b/>
+          <w:bCs/>
+          <w:sz w:val="24"/>
+          <w:szCs w:val="24"/>
+        </w:rPr>
+        <w:t xml:space="preserve">Ł: </w:t>
+      </w:r>
+      <w:r>
+        <w:rPr>
+          <w:rFonts w:ascii="Times New Roman" w:hAnsi="Times New Roman" w:cs="Times New Roman"/>
+          <w:sz w:val="24"/>
+          <w:szCs w:val="24"/>
+        </w:rPr>
+        <w:t xml:space="preserve">Dobra. </w:t>
+      </w:r>
+      <w:r>
+        <w:rPr>
+          <w:rFonts w:ascii="Times New Roman" w:hAnsi="Times New Roman" w:cs="Times New Roman"/>
+          <w:b/>
+          <w:bCs/>
+          <w:sz w:val="24"/>
+          <w:szCs w:val="24"/>
+        </w:rPr>
+        <w:t>Jakie są</w:t>
+      </w:r>
+      <w:r>
+        <w:rPr>
+          <w:rFonts w:ascii="Times New Roman" w:hAnsi="Times New Roman" w:cs="Times New Roman"/>
+          <w:sz w:val="24"/>
+          <w:szCs w:val="24"/>
+        </w:rPr>
+        <w:t xml:space="preserve"> takim Twoim prywatnym zdaniem </w:t>
+      </w:r>
+      <w:r>
+        <w:rPr>
+          <w:rFonts w:ascii="Times New Roman" w:hAnsi="Times New Roman" w:cs="Times New Roman"/>
+          <w:b/>
+          <w:bCs/>
+          <w:sz w:val="24"/>
+          <w:szCs w:val="24"/>
+        </w:rPr>
+        <w:t>najważniejsze wskaźniki lub parametry, które można wyciągnąć z tych transmisji i wykorzystać do predykcji meczów? Czy są to na przykład statystyki dotyczące zabójstw, farmy, czy może coś innego?</w:t>
+      </w:r>
+    </w:p>
+    <w:p>
+      <w:pPr>
+        <w:spacing w:line="360" w:lineRule="auto"/>
+        <w:jc w:val="both"/>
+        <w:rPr>
+          <w:rFonts w:ascii="Times New Roman" w:hAnsi="Times New Roman" w:cs="Times New Roman"/>
+          <w:sz w:val="24"/>
+          <w:szCs w:val="24"/>
+        </w:rPr>
+      </w:pPr>
+      <w:r>
+        <w:rPr>
+          <w:rFonts w:ascii="Times New Roman" w:hAnsi="Times New Roman" w:cs="Times New Roman"/>
+          <w:b/>
+          <w:bCs/>
+          <w:sz w:val="24"/>
+          <w:szCs w:val="24"/>
+        </w:rPr>
+        <w:t>M:</w:t>
+      </w:r>
+      <w:r>
+        <w:rPr>
+          <w:rFonts w:ascii="Times New Roman" w:hAnsi="Times New Roman" w:cs="Times New Roman"/>
+          <w:sz w:val="24"/>
+          <w:szCs w:val="24"/>
+        </w:rPr>
+        <w:t xml:space="preserve"> Do predykcji wyników meczów no to tak jak chyba w każdej dziedzinie czy to e-sport, czy nawet piłka nożna, czy cokolwiek no to najważniejsze są wyniki. Kto najwięcej meczów wygrywa. Jeżeli stricte mówimy o </w:t>
+      </w:r>
+      <w:proofErr w:type="spellStart"/>
+      <w:r>
+        <w:rPr>
+          <w:rFonts w:ascii="Times New Roman" w:hAnsi="Times New Roman" w:cs="Times New Roman"/>
+          <w:sz w:val="24"/>
+          <w:szCs w:val="24"/>
+        </w:rPr>
+        <w:t>LoL</w:t>
+      </w:r>
+      <w:proofErr w:type="spellEnd"/>
+      <w:r>
+        <w:rPr>
+          <w:rFonts w:ascii="Times New Roman" w:hAnsi="Times New Roman" w:cs="Times New Roman"/>
+          <w:sz w:val="24"/>
+          <w:szCs w:val="24"/>
+        </w:rPr>
+        <w:t xml:space="preserve">-u, no to wiadomo, że można przez sam </w:t>
+      </w:r>
+      <w:proofErr w:type="spellStart"/>
+      <w:r>
+        <w:rPr>
+          <w:rFonts w:ascii="Times New Roman" w:hAnsi="Times New Roman" w:cs="Times New Roman"/>
+          <w:sz w:val="24"/>
+          <w:szCs w:val="24"/>
+        </w:rPr>
+        <w:t>stream</w:t>
+      </w:r>
+      <w:proofErr w:type="spellEnd"/>
+      <w:r>
+        <w:rPr>
+          <w:rFonts w:ascii="Times New Roman" w:hAnsi="Times New Roman" w:cs="Times New Roman"/>
+          <w:sz w:val="24"/>
+          <w:szCs w:val="24"/>
+        </w:rPr>
+        <w:t xml:space="preserve"> patrzeć na to, w jaki sposób te drużyny wygrywają? Czy one wygrywają właśnie losowo przez jedną akcję, która im się uda? Czy wygrywają także od początku rozgrywki dominują cały mecz i </w:t>
+      </w:r>
+      <w:r>
+        <w:rPr>
+          <w:rFonts w:ascii="Times New Roman" w:hAnsi="Times New Roman" w:cs="Times New Roman"/>
+          <w:sz w:val="24"/>
+          <w:szCs w:val="24"/>
+        </w:rPr>
+        <w:lastRenderedPageBreak/>
+        <w:t xml:space="preserve">zdobywają te dwadzieścia zabójstw, czy na przykład grają tak, że mają tylko trzy zabójstwa i raczej grają cały czas stabilnie- są blisko </w:t>
+      </w:r>
+      <w:r>
+        <w:rPr>
+          <w:rFonts w:ascii="Times New Roman" w:hAnsi="Times New Roman" w:cs="Times New Roman"/>
+          <w:sz w:val="24"/>
+          <w:szCs w:val="24"/>
+        </w:rPr>
+        <w:t>i</w:t>
+      </w:r>
+      <w:r>
+        <w:rPr>
+          <w:rFonts w:ascii="Times New Roman" w:hAnsi="Times New Roman" w:cs="Times New Roman"/>
+          <w:sz w:val="24"/>
+          <w:szCs w:val="24"/>
+        </w:rPr>
+        <w:t xml:space="preserve"> później jedną akcją decydują. </w:t>
+      </w:r>
+      <w:r>
+        <w:rPr>
+          <w:rFonts w:ascii="Times New Roman" w:hAnsi="Times New Roman" w:cs="Times New Roman"/>
+          <w:sz w:val="24"/>
+          <w:szCs w:val="24"/>
+        </w:rPr>
+        <w:t>Z</w:t>
+      </w:r>
+      <w:r>
+        <w:rPr>
+          <w:rFonts w:ascii="Times New Roman" w:hAnsi="Times New Roman" w:cs="Times New Roman"/>
+          <w:sz w:val="24"/>
+          <w:szCs w:val="24"/>
+        </w:rPr>
+        <w:t xml:space="preserve">łoto też na to wpływa, ale to idzie wszystko przez to właśnie jak grasz drużynowo, jak się </w:t>
+      </w:r>
+      <w:r>
+        <w:rPr>
+          <w:rFonts w:ascii="Times New Roman" w:hAnsi="Times New Roman" w:cs="Times New Roman"/>
+          <w:sz w:val="24"/>
+          <w:szCs w:val="24"/>
+        </w:rPr>
+        <w:t>ustawiasz</w:t>
+      </w:r>
+      <w:r>
+        <w:rPr>
+          <w:rFonts w:ascii="Times New Roman" w:hAnsi="Times New Roman" w:cs="Times New Roman"/>
+          <w:sz w:val="24"/>
+          <w:szCs w:val="24"/>
+        </w:rPr>
+        <w:t xml:space="preserve"> czy grasz w tempo, czy szybciej bierzesz obiekty, jakby to wszystko wpływa na złoto, więc złoto to jest taki już skutek tego co robisz wcześniej. Więc tak naprawdę na pewno są czynniki </w:t>
+      </w:r>
+      <w:r>
+        <w:rPr>
+          <w:rFonts w:ascii="Times New Roman" w:hAnsi="Times New Roman" w:cs="Times New Roman"/>
+          <w:sz w:val="24"/>
+          <w:szCs w:val="24"/>
+        </w:rPr>
+        <w:t>i</w:t>
+      </w:r>
+      <w:r>
+        <w:rPr>
+          <w:rFonts w:ascii="Times New Roman" w:hAnsi="Times New Roman" w:cs="Times New Roman"/>
+          <w:sz w:val="24"/>
+          <w:szCs w:val="24"/>
+        </w:rPr>
+        <w:t xml:space="preserve"> parametry, które można spokojnie wyciągnąć z takiej transmisji i jakieś tam predykcje swoje mieć. </w:t>
+      </w:r>
+    </w:p>
+    <w:p>
+      <w:pPr>
+        <w:spacing w:line="360" w:lineRule="auto"/>
+        <w:jc w:val="both"/>
+        <w:rPr>
+          <w:rFonts w:ascii="Times New Roman" w:hAnsi="Times New Roman" w:cs="Times New Roman"/>
+          <w:sz w:val="24"/>
+          <w:szCs w:val="24"/>
+        </w:rPr>
+      </w:pPr>
+      <w:r>
+        <w:rPr>
+          <w:rFonts w:ascii="Times New Roman" w:hAnsi="Times New Roman" w:cs="Times New Roman"/>
+          <w:b/>
+          <w:bCs/>
+          <w:sz w:val="24"/>
+          <w:szCs w:val="24"/>
+        </w:rPr>
+        <w:t xml:space="preserve">Ł: </w:t>
+      </w:r>
+      <w:r>
+        <w:rPr>
+          <w:rFonts w:ascii="Times New Roman" w:hAnsi="Times New Roman" w:cs="Times New Roman"/>
+          <w:sz w:val="24"/>
+          <w:szCs w:val="24"/>
+        </w:rPr>
+        <w:t xml:space="preserve">Dobra. </w:t>
+      </w:r>
+      <w:r>
+        <w:rPr>
+          <w:rFonts w:ascii="Times New Roman" w:hAnsi="Times New Roman" w:cs="Times New Roman"/>
+          <w:b/>
+          <w:bCs/>
+          <w:sz w:val="24"/>
+          <w:szCs w:val="24"/>
+        </w:rPr>
+        <w:t xml:space="preserve">A czy poza tymi statystykami, czy istnieją jakieś strategie lub podejścia taktyczne, które w tym modelu mógłbym uwzględnić? A jeśli kojarzysz jakieś, to jakbyś mógł przywołać ze </w:t>
+      </w:r>
+      <w:proofErr w:type="spellStart"/>
+      <w:r>
+        <w:rPr>
+          <w:rFonts w:ascii="Times New Roman" w:hAnsi="Times New Roman" w:cs="Times New Roman"/>
+          <w:b/>
+          <w:bCs/>
+          <w:sz w:val="24"/>
+          <w:szCs w:val="24"/>
+        </w:rPr>
+        <w:t>splitu</w:t>
+      </w:r>
+      <w:proofErr w:type="spellEnd"/>
+      <w:r>
+        <w:rPr>
+          <w:rFonts w:ascii="Times New Roman" w:hAnsi="Times New Roman" w:cs="Times New Roman"/>
+          <w:b/>
+          <w:bCs/>
+          <w:sz w:val="24"/>
+          <w:szCs w:val="24"/>
+        </w:rPr>
+        <w:t xml:space="preserve"> letniego LEC-a w 2022</w:t>
+      </w:r>
+      <w:r>
+        <w:rPr>
+          <w:rStyle w:val="Odwoanieprzypisudolnego"/>
+          <w:rFonts w:ascii="Times New Roman" w:hAnsi="Times New Roman" w:cs="Times New Roman"/>
+          <w:b/>
+          <w:bCs/>
+          <w:sz w:val="24"/>
+          <w:szCs w:val="24"/>
+        </w:rPr>
+        <w:footnoteReference w:id="27"/>
+      </w:r>
+      <w:r>
+        <w:rPr>
+          <w:rFonts w:ascii="Times New Roman" w:hAnsi="Times New Roman" w:cs="Times New Roman"/>
+          <w:sz w:val="24"/>
+          <w:szCs w:val="24"/>
+        </w:rPr>
+        <w:t>, no bo w sumie to na nim opieram swoją pracę.</w:t>
+      </w:r>
+    </w:p>
+    <w:p>
+      <w:pPr>
+        <w:spacing w:line="360" w:lineRule="auto"/>
+        <w:jc w:val="both"/>
+        <w:rPr>
+          <w:rFonts w:ascii="Times New Roman" w:hAnsi="Times New Roman" w:cs="Times New Roman"/>
+          <w:sz w:val="24"/>
+          <w:szCs w:val="24"/>
+        </w:rPr>
+      </w:pPr>
+      <w:r>
+        <w:rPr>
+          <w:rFonts w:ascii="Times New Roman" w:hAnsi="Times New Roman" w:cs="Times New Roman"/>
+          <w:b/>
+          <w:bCs/>
+          <w:sz w:val="24"/>
+          <w:szCs w:val="24"/>
+        </w:rPr>
+        <w:t>M:</w:t>
+      </w:r>
+      <w:r>
+        <w:rPr>
+          <w:rFonts w:ascii="Times New Roman" w:hAnsi="Times New Roman" w:cs="Times New Roman"/>
+          <w:sz w:val="24"/>
+          <w:szCs w:val="24"/>
+        </w:rPr>
+        <w:t xml:space="preserve"> No to jedyne co mogę powiedzieć, to na pewno, że na sto procent duże znaczenie ma kompozycja, każda gra jest tak naprawdę inna, w każdej grze możesz wziąć inne postacie, ale często drużyny mają swój styl gry i trzymają się tego stylu. Czasem bywa tak, że jakiś przeciwnik jest dobry na jakiegoś, ale z innym sobie nie radzi. </w:t>
+      </w:r>
+      <w:r>
+        <w:rPr>
+          <w:rFonts w:ascii="Times New Roman" w:hAnsi="Times New Roman" w:cs="Times New Roman"/>
+          <w:sz w:val="24"/>
+          <w:szCs w:val="24"/>
+        </w:rPr>
+        <w:t>Z k</w:t>
+      </w:r>
+      <w:r>
+        <w:rPr>
+          <w:rFonts w:ascii="Times New Roman" w:hAnsi="Times New Roman" w:cs="Times New Roman"/>
+          <w:sz w:val="24"/>
+          <w:szCs w:val="24"/>
+        </w:rPr>
+        <w:t xml:space="preserve">olei tamten, z którym ma problem drużyna pierwsza to wygrywa sobie spokojnie z drużyną drugą, więc no myślę, że to jest tak trochę jak w sporcie. A jeżeli no pytasz tam o </w:t>
+      </w:r>
+      <w:proofErr w:type="spellStart"/>
+      <w:r>
+        <w:rPr>
+          <w:rFonts w:ascii="Times New Roman" w:hAnsi="Times New Roman" w:cs="Times New Roman"/>
+          <w:sz w:val="24"/>
+          <w:szCs w:val="24"/>
+        </w:rPr>
+        <w:t>summer</w:t>
+      </w:r>
+      <w:proofErr w:type="spellEnd"/>
+      <w:r>
+        <w:rPr>
+          <w:rFonts w:ascii="Times New Roman" w:hAnsi="Times New Roman" w:cs="Times New Roman"/>
+          <w:sz w:val="24"/>
+          <w:szCs w:val="24"/>
+        </w:rPr>
+        <w:t xml:space="preserve"> </w:t>
+      </w:r>
+      <w:proofErr w:type="spellStart"/>
+      <w:r>
+        <w:rPr>
+          <w:rFonts w:ascii="Times New Roman" w:hAnsi="Times New Roman" w:cs="Times New Roman"/>
+          <w:sz w:val="24"/>
+          <w:szCs w:val="24"/>
+        </w:rPr>
+        <w:t>split</w:t>
+      </w:r>
+      <w:proofErr w:type="spellEnd"/>
+      <w:r>
+        <w:rPr>
+          <w:rStyle w:val="Odwoanieprzypisudolnego"/>
+          <w:rFonts w:ascii="Times New Roman" w:hAnsi="Times New Roman" w:cs="Times New Roman"/>
+          <w:sz w:val="24"/>
+          <w:szCs w:val="24"/>
+        </w:rPr>
+        <w:footnoteReference w:id="28"/>
+      </w:r>
+      <w:r>
+        <w:rPr>
+          <w:rFonts w:ascii="Times New Roman" w:hAnsi="Times New Roman" w:cs="Times New Roman"/>
+          <w:sz w:val="24"/>
+          <w:szCs w:val="24"/>
+        </w:rPr>
+        <w:t xml:space="preserve">, to wydaje mi się, że największe znaczenie tutaj miały konkretne wybory postaci na linii duo, czyli na </w:t>
+      </w:r>
+      <w:proofErr w:type="spellStart"/>
+      <w:r>
+        <w:rPr>
+          <w:rFonts w:ascii="Times New Roman" w:hAnsi="Times New Roman" w:cs="Times New Roman"/>
+          <w:sz w:val="24"/>
+          <w:szCs w:val="24"/>
+        </w:rPr>
+        <w:t>botlanie</w:t>
+      </w:r>
+      <w:proofErr w:type="spellEnd"/>
+      <w:r>
+        <w:rPr>
+          <w:rStyle w:val="Odwoanieprzypisudolnego"/>
+          <w:rFonts w:ascii="Times New Roman" w:hAnsi="Times New Roman" w:cs="Times New Roman"/>
+          <w:sz w:val="24"/>
+          <w:szCs w:val="24"/>
+        </w:rPr>
+        <w:footnoteReference w:id="29"/>
+      </w:r>
+      <w:r>
+        <w:rPr>
+          <w:rFonts w:ascii="Times New Roman" w:hAnsi="Times New Roman" w:cs="Times New Roman"/>
+          <w:sz w:val="24"/>
+          <w:szCs w:val="24"/>
+        </w:rPr>
+        <w:t xml:space="preserve">. I to są takie typowe połączenia jak </w:t>
+      </w:r>
+      <w:proofErr w:type="spellStart"/>
+      <w:r>
+        <w:rPr>
+          <w:rFonts w:ascii="Times New Roman" w:hAnsi="Times New Roman" w:cs="Times New Roman"/>
+          <w:sz w:val="24"/>
+          <w:szCs w:val="24"/>
+        </w:rPr>
+        <w:t>Lucian</w:t>
+      </w:r>
+      <w:proofErr w:type="spellEnd"/>
+      <w:r>
+        <w:rPr>
+          <w:rFonts w:ascii="Times New Roman" w:hAnsi="Times New Roman" w:cs="Times New Roman"/>
+          <w:sz w:val="24"/>
+          <w:szCs w:val="24"/>
+        </w:rPr>
+        <w:t xml:space="preserve"> Nami, Senna </w:t>
+      </w:r>
+      <w:proofErr w:type="spellStart"/>
+      <w:r>
+        <w:rPr>
+          <w:rFonts w:ascii="Times New Roman" w:hAnsi="Times New Roman" w:cs="Times New Roman"/>
+          <w:sz w:val="24"/>
+          <w:szCs w:val="24"/>
+        </w:rPr>
+        <w:t>Tahm</w:t>
+      </w:r>
+      <w:proofErr w:type="spellEnd"/>
+      <w:r>
+        <w:rPr>
+          <w:rFonts w:ascii="Times New Roman" w:hAnsi="Times New Roman" w:cs="Times New Roman"/>
+          <w:sz w:val="24"/>
+          <w:szCs w:val="24"/>
+        </w:rPr>
+        <w:t xml:space="preserve"> </w:t>
+      </w:r>
+      <w:proofErr w:type="spellStart"/>
+      <w:r>
+        <w:rPr>
+          <w:rFonts w:ascii="Times New Roman" w:hAnsi="Times New Roman" w:cs="Times New Roman"/>
+          <w:sz w:val="24"/>
+          <w:szCs w:val="24"/>
+        </w:rPr>
+        <w:t>Kench</w:t>
+      </w:r>
+      <w:proofErr w:type="spellEnd"/>
+      <w:r>
+        <w:rPr>
+          <w:rFonts w:ascii="Times New Roman" w:hAnsi="Times New Roman" w:cs="Times New Roman"/>
+          <w:sz w:val="24"/>
+          <w:szCs w:val="24"/>
+        </w:rPr>
+        <w:t xml:space="preserve">, </w:t>
+      </w:r>
+      <w:proofErr w:type="spellStart"/>
+      <w:r>
+        <w:rPr>
+          <w:rFonts w:ascii="Times New Roman" w:hAnsi="Times New Roman" w:cs="Times New Roman"/>
+          <w:sz w:val="24"/>
+          <w:szCs w:val="24"/>
+        </w:rPr>
+        <w:t>Zeri</w:t>
+      </w:r>
+      <w:proofErr w:type="spellEnd"/>
+      <w:r>
+        <w:rPr>
+          <w:rFonts w:ascii="Times New Roman" w:hAnsi="Times New Roman" w:cs="Times New Roman"/>
+          <w:sz w:val="24"/>
+          <w:szCs w:val="24"/>
+        </w:rPr>
+        <w:t xml:space="preserve"> </w:t>
+      </w:r>
+      <w:proofErr w:type="spellStart"/>
+      <w:r>
+        <w:rPr>
+          <w:rFonts w:ascii="Times New Roman" w:hAnsi="Times New Roman" w:cs="Times New Roman"/>
+          <w:sz w:val="24"/>
+          <w:szCs w:val="24"/>
+        </w:rPr>
+        <w:t>Yummi</w:t>
+      </w:r>
+      <w:proofErr w:type="spellEnd"/>
+      <w:r>
+        <w:rPr>
+          <w:rFonts w:ascii="Times New Roman" w:hAnsi="Times New Roman" w:cs="Times New Roman"/>
+          <w:sz w:val="24"/>
+          <w:szCs w:val="24"/>
+        </w:rPr>
+        <w:t xml:space="preserve">. Tak naprawdę większość </w:t>
+      </w:r>
+      <w:proofErr w:type="spellStart"/>
+      <w:r>
+        <w:rPr>
+          <w:rFonts w:ascii="Times New Roman" w:hAnsi="Times New Roman" w:cs="Times New Roman"/>
+          <w:sz w:val="24"/>
+          <w:szCs w:val="24"/>
+        </w:rPr>
+        <w:t>banów</w:t>
+      </w:r>
+      <w:proofErr w:type="spellEnd"/>
+      <w:r>
+        <w:rPr>
+          <w:rStyle w:val="Odwoanieprzypisudolnego"/>
+          <w:rFonts w:ascii="Times New Roman" w:hAnsi="Times New Roman" w:cs="Times New Roman"/>
+          <w:sz w:val="24"/>
+          <w:szCs w:val="24"/>
+        </w:rPr>
+        <w:footnoteReference w:id="30"/>
+      </w:r>
+      <w:r>
+        <w:rPr>
+          <w:rFonts w:ascii="Times New Roman" w:hAnsi="Times New Roman" w:cs="Times New Roman"/>
+          <w:sz w:val="24"/>
+          <w:szCs w:val="24"/>
+        </w:rPr>
+        <w:t xml:space="preserve">, czyli </w:t>
+      </w:r>
+      <w:proofErr w:type="spellStart"/>
+      <w:r>
+        <w:rPr>
+          <w:rFonts w:ascii="Times New Roman" w:hAnsi="Times New Roman" w:cs="Times New Roman"/>
+          <w:sz w:val="24"/>
+          <w:szCs w:val="24"/>
+        </w:rPr>
+        <w:t>wykluczeń</w:t>
+      </w:r>
+      <w:proofErr w:type="spellEnd"/>
+      <w:r>
+        <w:rPr>
+          <w:rFonts w:ascii="Times New Roman" w:hAnsi="Times New Roman" w:cs="Times New Roman"/>
+          <w:sz w:val="24"/>
+          <w:szCs w:val="24"/>
+        </w:rPr>
+        <w:t xml:space="preserve"> tych postaci była kierowana w te postacie, żeby właśnie tych połączeń za dużo nie było. Ze względu na to, że często te zestawienia były po prostu zbyt mocne.</w:t>
+      </w:r>
+    </w:p>
+    <w:p>
+      <w:pPr>
+        <w:spacing w:line="360" w:lineRule="auto"/>
+        <w:jc w:val="both"/>
+        <w:rPr>
+          <w:rFonts w:ascii="Times New Roman" w:hAnsi="Times New Roman" w:cs="Times New Roman"/>
+          <w:b/>
+          <w:bCs/>
+          <w:sz w:val="24"/>
+          <w:szCs w:val="24"/>
+        </w:rPr>
+      </w:pPr>
+      <w:r>
+        <w:rPr>
+          <w:rFonts w:ascii="Times New Roman" w:hAnsi="Times New Roman" w:cs="Times New Roman"/>
+          <w:b/>
+          <w:bCs/>
+          <w:sz w:val="24"/>
+          <w:szCs w:val="24"/>
+        </w:rPr>
+        <w:t>Ł:</w:t>
+      </w:r>
+      <w:r>
+        <w:rPr>
+          <w:rFonts w:ascii="Times New Roman" w:hAnsi="Times New Roman" w:cs="Times New Roman"/>
+          <w:sz w:val="24"/>
+          <w:szCs w:val="24"/>
+        </w:rPr>
+        <w:t xml:space="preserve"> No właśnie też oglądając te mistrzostwa Europy zauważyłem, że w przypadku </w:t>
+      </w:r>
+      <w:proofErr w:type="spellStart"/>
+      <w:r>
+        <w:rPr>
+          <w:rFonts w:ascii="Times New Roman" w:hAnsi="Times New Roman" w:cs="Times New Roman"/>
+          <w:sz w:val="24"/>
+          <w:szCs w:val="24"/>
+        </w:rPr>
+        <w:t>Lucian</w:t>
+      </w:r>
+      <w:proofErr w:type="spellEnd"/>
+      <w:r>
+        <w:rPr>
+          <w:rFonts w:ascii="Times New Roman" w:hAnsi="Times New Roman" w:cs="Times New Roman"/>
+          <w:sz w:val="24"/>
+          <w:szCs w:val="24"/>
+        </w:rPr>
+        <w:t xml:space="preserve"> Nami to było </w:t>
+      </w:r>
+      <w:proofErr w:type="spellStart"/>
+      <w:r>
+        <w:rPr>
+          <w:rFonts w:ascii="Times New Roman" w:hAnsi="Times New Roman" w:cs="Times New Roman"/>
+          <w:sz w:val="24"/>
+          <w:szCs w:val="24"/>
+        </w:rPr>
+        <w:t>pick</w:t>
+      </w:r>
+      <w:proofErr w:type="spellEnd"/>
+      <w:r>
+        <w:rPr>
+          <w:rFonts w:ascii="Times New Roman" w:hAnsi="Times New Roman" w:cs="Times New Roman"/>
+          <w:sz w:val="24"/>
+          <w:szCs w:val="24"/>
+        </w:rPr>
+        <w:t xml:space="preserve"> </w:t>
+      </w:r>
+      <w:proofErr w:type="spellStart"/>
+      <w:r>
+        <w:rPr>
+          <w:rFonts w:ascii="Times New Roman" w:hAnsi="Times New Roman" w:cs="Times New Roman"/>
+          <w:sz w:val="24"/>
+          <w:szCs w:val="24"/>
+        </w:rPr>
+        <w:t>or</w:t>
+      </w:r>
+      <w:proofErr w:type="spellEnd"/>
+      <w:r>
+        <w:rPr>
+          <w:rFonts w:ascii="Times New Roman" w:hAnsi="Times New Roman" w:cs="Times New Roman"/>
+          <w:sz w:val="24"/>
+          <w:szCs w:val="24"/>
+        </w:rPr>
+        <w:t xml:space="preserve"> </w:t>
+      </w:r>
+      <w:proofErr w:type="spellStart"/>
+      <w:r>
+        <w:rPr>
+          <w:rFonts w:ascii="Times New Roman" w:hAnsi="Times New Roman" w:cs="Times New Roman"/>
+          <w:sz w:val="24"/>
+          <w:szCs w:val="24"/>
+        </w:rPr>
+        <w:t>ban</w:t>
+      </w:r>
+      <w:proofErr w:type="spellEnd"/>
+      <w:r>
+        <w:rPr>
+          <w:rStyle w:val="Odwoanieprzypisudolnego"/>
+          <w:rFonts w:ascii="Times New Roman" w:hAnsi="Times New Roman" w:cs="Times New Roman"/>
+          <w:sz w:val="24"/>
+          <w:szCs w:val="24"/>
+        </w:rPr>
+        <w:footnoteReference w:id="31"/>
+      </w:r>
+      <w:r>
+        <w:rPr>
+          <w:rFonts w:ascii="Times New Roman" w:hAnsi="Times New Roman" w:cs="Times New Roman"/>
+          <w:sz w:val="24"/>
+          <w:szCs w:val="24"/>
+        </w:rPr>
+        <w:t xml:space="preserve">, że albo postać, któraś z tych postaci była </w:t>
+      </w:r>
+      <w:proofErr w:type="spellStart"/>
+      <w:r>
+        <w:rPr>
+          <w:rFonts w:ascii="Times New Roman" w:hAnsi="Times New Roman" w:cs="Times New Roman"/>
+          <w:sz w:val="24"/>
+          <w:szCs w:val="24"/>
+        </w:rPr>
+        <w:t>zbanowana</w:t>
+      </w:r>
+      <w:proofErr w:type="spellEnd"/>
+      <w:r>
+        <w:rPr>
+          <w:rFonts w:ascii="Times New Roman" w:hAnsi="Times New Roman" w:cs="Times New Roman"/>
+          <w:sz w:val="24"/>
+          <w:szCs w:val="24"/>
+        </w:rPr>
+        <w:t xml:space="preserve"> albo brana. Dlatego też chciałabym poznać Twoją opinię na ten temat. </w:t>
+      </w:r>
+      <w:r>
+        <w:rPr>
+          <w:rFonts w:ascii="Times New Roman" w:hAnsi="Times New Roman" w:cs="Times New Roman"/>
+          <w:b/>
+          <w:bCs/>
+          <w:sz w:val="24"/>
+          <w:szCs w:val="24"/>
+        </w:rPr>
+        <w:t xml:space="preserve">Jakie są </w:t>
+      </w:r>
+      <w:r>
+        <w:rPr>
+          <w:rFonts w:ascii="Times New Roman" w:hAnsi="Times New Roman" w:cs="Times New Roman"/>
+          <w:b/>
+          <w:bCs/>
+          <w:sz w:val="24"/>
+          <w:szCs w:val="24"/>
+        </w:rPr>
+        <w:t>T</w:t>
+      </w:r>
+      <w:r>
+        <w:rPr>
+          <w:rFonts w:ascii="Times New Roman" w:hAnsi="Times New Roman" w:cs="Times New Roman"/>
+          <w:b/>
+          <w:bCs/>
+          <w:sz w:val="24"/>
+          <w:szCs w:val="24"/>
+        </w:rPr>
+        <w:t xml:space="preserve">woim zdaniem takie największe wyzwania związane z analizą transmisji meczowych w </w:t>
+      </w:r>
+      <w:proofErr w:type="spellStart"/>
+      <w:r>
+        <w:rPr>
+          <w:rFonts w:ascii="Times New Roman" w:hAnsi="Times New Roman" w:cs="Times New Roman"/>
+          <w:b/>
+          <w:bCs/>
+          <w:sz w:val="24"/>
+          <w:szCs w:val="24"/>
+        </w:rPr>
+        <w:t>LoLu</w:t>
+      </w:r>
+      <w:proofErr w:type="spellEnd"/>
+      <w:r>
+        <w:rPr>
+          <w:rFonts w:ascii="Times New Roman" w:hAnsi="Times New Roman" w:cs="Times New Roman"/>
+          <w:b/>
+          <w:bCs/>
+          <w:sz w:val="24"/>
+          <w:szCs w:val="24"/>
+        </w:rPr>
+        <w:t>? Czy istnieją jakieś trudności techniczne, z którymi Twoim zdaniem mógłbym się spotkać w trakcie przygotowywania tej pracy?</w:t>
+      </w:r>
+    </w:p>
+    <w:p>
+      <w:pPr>
+        <w:spacing w:line="360" w:lineRule="auto"/>
+        <w:jc w:val="both"/>
+        <w:rPr>
+          <w:rFonts w:ascii="Times New Roman" w:hAnsi="Times New Roman" w:cs="Times New Roman"/>
+          <w:sz w:val="24"/>
+          <w:szCs w:val="24"/>
+        </w:rPr>
+      </w:pPr>
+      <w:r>
+        <w:rPr>
+          <w:rFonts w:ascii="Times New Roman" w:hAnsi="Times New Roman" w:cs="Times New Roman"/>
+          <w:b/>
+          <w:bCs/>
+          <w:sz w:val="24"/>
+          <w:szCs w:val="24"/>
+        </w:rPr>
+        <w:lastRenderedPageBreak/>
+        <w:t>M:</w:t>
+      </w:r>
+      <w:r>
+        <w:rPr>
+          <w:rFonts w:ascii="Times New Roman" w:hAnsi="Times New Roman" w:cs="Times New Roman"/>
+          <w:sz w:val="24"/>
+          <w:szCs w:val="24"/>
+        </w:rPr>
+        <w:t xml:space="preserve"> Wydaje mi się, że problematyczne może być wydobywanie poprawnych statystyk z nagrań. Generalnie oglądając </w:t>
+      </w:r>
+      <w:proofErr w:type="spellStart"/>
+      <w:r>
+        <w:rPr>
+          <w:rFonts w:ascii="Times New Roman" w:hAnsi="Times New Roman" w:cs="Times New Roman"/>
+          <w:sz w:val="24"/>
+          <w:szCs w:val="24"/>
+        </w:rPr>
+        <w:t>streama</w:t>
+      </w:r>
+      <w:proofErr w:type="spellEnd"/>
+      <w:r>
+        <w:rPr>
+          <w:rFonts w:ascii="Times New Roman" w:hAnsi="Times New Roman" w:cs="Times New Roman"/>
+          <w:sz w:val="24"/>
+          <w:szCs w:val="24"/>
+        </w:rPr>
+        <w:t xml:space="preserve"> można się opierać na tym co się widzi, ale nie widzi się, co się dzieje wewnątrz drużyny</w:t>
+      </w:r>
+      <w:r>
+        <w:rPr>
+          <w:rFonts w:ascii="Times New Roman" w:hAnsi="Times New Roman" w:cs="Times New Roman"/>
+          <w:sz w:val="24"/>
+          <w:szCs w:val="24"/>
+        </w:rPr>
+        <w:t>,</w:t>
+      </w:r>
+      <w:r>
+        <w:rPr>
+          <w:rFonts w:ascii="Times New Roman" w:hAnsi="Times New Roman" w:cs="Times New Roman"/>
+          <w:sz w:val="24"/>
+          <w:szCs w:val="24"/>
+        </w:rPr>
+        <w:t xml:space="preserve"> o czym te drużyny rozmawiają i to ma największe jakby skutki </w:t>
+      </w:r>
+      <w:r>
+        <w:rPr>
+          <w:rFonts w:ascii="Times New Roman" w:hAnsi="Times New Roman" w:cs="Times New Roman"/>
+          <w:sz w:val="24"/>
+          <w:szCs w:val="24"/>
+        </w:rPr>
+        <w:t>na to</w:t>
+      </w:r>
+      <w:r>
+        <w:rPr>
+          <w:rFonts w:ascii="Times New Roman" w:hAnsi="Times New Roman" w:cs="Times New Roman"/>
+          <w:sz w:val="24"/>
+          <w:szCs w:val="24"/>
+        </w:rPr>
+        <w:t xml:space="preserve"> co się dzieje później na transmisji. Wydaje mi się również, że na transmisjach często takie rzeczy jak animacje czy jakieś różne reklamy podczas </w:t>
+      </w:r>
+      <w:proofErr w:type="spellStart"/>
+      <w:r>
+        <w:rPr>
+          <w:rFonts w:ascii="Times New Roman" w:hAnsi="Times New Roman" w:cs="Times New Roman"/>
+          <w:sz w:val="24"/>
+          <w:szCs w:val="24"/>
+        </w:rPr>
+        <w:t>stream</w:t>
+      </w:r>
+      <w:r>
+        <w:rPr>
+          <w:rFonts w:ascii="Times New Roman" w:hAnsi="Times New Roman" w:cs="Times New Roman"/>
+          <w:sz w:val="24"/>
+          <w:szCs w:val="24"/>
+        </w:rPr>
+        <w:t>a</w:t>
+      </w:r>
+      <w:proofErr w:type="spellEnd"/>
+      <w:r>
+        <w:rPr>
+          <w:rFonts w:ascii="Times New Roman" w:hAnsi="Times New Roman" w:cs="Times New Roman"/>
+          <w:sz w:val="24"/>
+          <w:szCs w:val="24"/>
+        </w:rPr>
+        <w:t xml:space="preserve"> mogą utrudniać zadanie takie typowo badanie statystyk podczas meczu. No </w:t>
+      </w:r>
+      <w:r>
+        <w:rPr>
+          <w:rFonts w:ascii="Times New Roman" w:hAnsi="Times New Roman" w:cs="Times New Roman"/>
+          <w:sz w:val="24"/>
+          <w:szCs w:val="24"/>
+        </w:rPr>
+        <w:t>i</w:t>
+      </w:r>
+      <w:r>
+        <w:rPr>
+          <w:rFonts w:ascii="Times New Roman" w:hAnsi="Times New Roman" w:cs="Times New Roman"/>
+          <w:sz w:val="24"/>
+          <w:szCs w:val="24"/>
+        </w:rPr>
+        <w:t xml:space="preserve"> z tego co wiem to większość ludzi korzysta z gotowych baz, które zapewnia Riot oraz z Riot API. No </w:t>
+      </w:r>
+      <w:r>
+        <w:rPr>
+          <w:rFonts w:ascii="Times New Roman" w:hAnsi="Times New Roman" w:cs="Times New Roman"/>
+          <w:sz w:val="24"/>
+          <w:szCs w:val="24"/>
+        </w:rPr>
+        <w:t>i</w:t>
+      </w:r>
+      <w:r>
+        <w:rPr>
+          <w:rFonts w:ascii="Times New Roman" w:hAnsi="Times New Roman" w:cs="Times New Roman"/>
+          <w:sz w:val="24"/>
+          <w:szCs w:val="24"/>
+        </w:rPr>
+        <w:t xml:space="preserve"> wydaje mi się, że </w:t>
+      </w:r>
+      <w:r>
+        <w:rPr>
+          <w:rFonts w:ascii="Times New Roman" w:hAnsi="Times New Roman" w:cs="Times New Roman"/>
+          <w:sz w:val="24"/>
+          <w:szCs w:val="24"/>
+        </w:rPr>
+        <w:t xml:space="preserve">to </w:t>
+      </w:r>
+      <w:r>
+        <w:rPr>
+          <w:rFonts w:ascii="Times New Roman" w:hAnsi="Times New Roman" w:cs="Times New Roman"/>
+          <w:sz w:val="24"/>
+          <w:szCs w:val="24"/>
+        </w:rPr>
+        <w:t xml:space="preserve">dużo ułatwia, ale generalnie </w:t>
+      </w:r>
+      <w:r>
+        <w:rPr>
+          <w:rFonts w:ascii="Times New Roman" w:hAnsi="Times New Roman" w:cs="Times New Roman"/>
+          <w:sz w:val="24"/>
+          <w:szCs w:val="24"/>
+        </w:rPr>
+        <w:t>i</w:t>
+      </w:r>
+      <w:r>
+        <w:rPr>
+          <w:rFonts w:ascii="Times New Roman" w:hAnsi="Times New Roman" w:cs="Times New Roman"/>
+          <w:sz w:val="24"/>
+          <w:szCs w:val="24"/>
+        </w:rPr>
+        <w:t xml:space="preserve"> tak to nie jest łatwe zadanie.</w:t>
+      </w:r>
+    </w:p>
+    <w:p>
+      <w:pPr>
+        <w:spacing w:line="360" w:lineRule="auto"/>
+        <w:jc w:val="both"/>
+        <w:rPr>
+          <w:rFonts w:ascii="Times New Roman" w:hAnsi="Times New Roman" w:cs="Times New Roman"/>
+          <w:b/>
+          <w:bCs/>
+          <w:sz w:val="24"/>
+          <w:szCs w:val="24"/>
+        </w:rPr>
+      </w:pPr>
+      <w:r>
+        <w:rPr>
+          <w:rFonts w:ascii="Times New Roman" w:hAnsi="Times New Roman" w:cs="Times New Roman"/>
+          <w:b/>
+          <w:bCs/>
+          <w:sz w:val="24"/>
+          <w:szCs w:val="24"/>
+        </w:rPr>
+        <w:t>Ł:</w:t>
+      </w:r>
+      <w:r>
+        <w:rPr>
+          <w:rFonts w:ascii="Times New Roman" w:hAnsi="Times New Roman" w:cs="Times New Roman"/>
+          <w:sz w:val="24"/>
+          <w:szCs w:val="24"/>
+        </w:rPr>
+        <w:t xml:space="preserve"> Powiedz mi jeszcze, wracając do rozgrywki, </w:t>
+      </w:r>
+      <w:r>
+        <w:rPr>
+          <w:rFonts w:ascii="Times New Roman" w:hAnsi="Times New Roman" w:cs="Times New Roman"/>
+          <w:b/>
+          <w:bCs/>
+          <w:sz w:val="24"/>
+          <w:szCs w:val="24"/>
+        </w:rPr>
+        <w:t xml:space="preserve">czy w meczu zdarzają się sytuacje, które są trudne do przewidzenia bądź wychwycenia z samej transmisji meczowej. Takie jak na przykład jakieś nieprzewidziane zagrania, zmiany taktyk, czy </w:t>
+      </w:r>
+      <w:proofErr w:type="spellStart"/>
+      <w:r>
+        <w:rPr>
+          <w:rFonts w:ascii="Times New Roman" w:hAnsi="Times New Roman" w:cs="Times New Roman"/>
+          <w:b/>
+          <w:bCs/>
+          <w:sz w:val="24"/>
+          <w:szCs w:val="24"/>
+        </w:rPr>
+        <w:t>roamy</w:t>
+      </w:r>
+      <w:proofErr w:type="spellEnd"/>
+      <w:r>
+        <w:rPr>
+          <w:rStyle w:val="Odwoanieprzypisudolnego"/>
+          <w:rFonts w:ascii="Times New Roman" w:hAnsi="Times New Roman" w:cs="Times New Roman"/>
+          <w:b/>
+          <w:bCs/>
+          <w:sz w:val="24"/>
+          <w:szCs w:val="24"/>
+        </w:rPr>
+        <w:footnoteReference w:id="32"/>
+      </w:r>
+      <w:r>
+        <w:rPr>
+          <w:rFonts w:ascii="Times New Roman" w:hAnsi="Times New Roman" w:cs="Times New Roman"/>
+          <w:b/>
+          <w:bCs/>
+          <w:sz w:val="24"/>
+          <w:szCs w:val="24"/>
+        </w:rPr>
+        <w:t xml:space="preserve"> chociażby. Czy to ma realny wpływ na wynik meczu?</w:t>
+      </w:r>
+    </w:p>
+    <w:p>
+      <w:pPr>
+        <w:spacing w:line="360" w:lineRule="auto"/>
+        <w:jc w:val="both"/>
+        <w:rPr>
+          <w:rFonts w:ascii="Times New Roman" w:hAnsi="Times New Roman" w:cs="Times New Roman"/>
+          <w:sz w:val="24"/>
+          <w:szCs w:val="24"/>
+        </w:rPr>
+      </w:pPr>
+      <w:r>
+        <w:rPr>
+          <w:rFonts w:ascii="Times New Roman" w:hAnsi="Times New Roman" w:cs="Times New Roman"/>
+          <w:b/>
+          <w:bCs/>
+          <w:sz w:val="24"/>
+          <w:szCs w:val="24"/>
+        </w:rPr>
+        <w:t>M:</w:t>
+      </w:r>
+      <w:r>
+        <w:rPr>
+          <w:rFonts w:ascii="Times New Roman" w:hAnsi="Times New Roman" w:cs="Times New Roman"/>
+          <w:sz w:val="24"/>
+          <w:szCs w:val="24"/>
+        </w:rPr>
+        <w:t xml:space="preserve"> Tak, wszystkie te aspekty tak naprawdę, które wymieniłeś są bardzo ważne. Każda decyzja jest bardzo ważna. Często drużyny mają jakiś plan przed samym meczem i ten plan może ulec zmianie kilka, a nawet kilkadziesiąt razy podczas meczu. Po prostu trzeba się dostosowywać do taktyki też przeciwnika, której nie znamy wcześniej. Mogą czymś zaskoczyć, mogą tym razem inaczej się ustawić, inaczej iść. Często są wyciągane statystyki na podstawie tego, gdzie zaczynał przeciwny leśnik</w:t>
+      </w:r>
+      <w:r>
+        <w:rPr>
+          <w:rStyle w:val="Odwoanieprzypisudolnego"/>
+          <w:rFonts w:ascii="Times New Roman" w:hAnsi="Times New Roman" w:cs="Times New Roman"/>
+          <w:sz w:val="24"/>
+          <w:szCs w:val="24"/>
+        </w:rPr>
+        <w:footnoteReference w:id="33"/>
+      </w:r>
+      <w:r>
+        <w:rPr>
+          <w:rFonts w:ascii="Times New Roman" w:hAnsi="Times New Roman" w:cs="Times New Roman"/>
+          <w:sz w:val="24"/>
+          <w:szCs w:val="24"/>
+        </w:rPr>
+        <w:t xml:space="preserve">, czyli tak jakby wolny elektron, który chodzi po mapie i pomaga. Może iść od dołu do góry, może iść z góry do dołu, a może w ogóle nie </w:t>
+      </w:r>
+      <w:proofErr w:type="spellStart"/>
+      <w:r>
+        <w:rPr>
+          <w:rFonts w:ascii="Times New Roman" w:hAnsi="Times New Roman" w:cs="Times New Roman"/>
+          <w:sz w:val="24"/>
+          <w:szCs w:val="24"/>
+        </w:rPr>
+        <w:t>gankować</w:t>
+      </w:r>
+      <w:proofErr w:type="spellEnd"/>
+      <w:r>
+        <w:rPr>
+          <w:rStyle w:val="Odwoanieprzypisudolnego"/>
+          <w:rFonts w:ascii="Times New Roman" w:hAnsi="Times New Roman" w:cs="Times New Roman"/>
+          <w:sz w:val="24"/>
+          <w:szCs w:val="24"/>
+        </w:rPr>
+        <w:footnoteReference w:id="34"/>
+      </w:r>
+      <w:r>
+        <w:rPr>
+          <w:rFonts w:ascii="Times New Roman" w:hAnsi="Times New Roman" w:cs="Times New Roman"/>
+          <w:sz w:val="24"/>
+          <w:szCs w:val="24"/>
+        </w:rPr>
+        <w:t xml:space="preserve">, tylko sobie </w:t>
+      </w:r>
+      <w:proofErr w:type="spellStart"/>
+      <w:r>
+        <w:rPr>
+          <w:rFonts w:ascii="Times New Roman" w:hAnsi="Times New Roman" w:cs="Times New Roman"/>
+          <w:sz w:val="24"/>
+          <w:szCs w:val="24"/>
+        </w:rPr>
+        <w:t>farmić</w:t>
+      </w:r>
+      <w:proofErr w:type="spellEnd"/>
+      <w:r>
+        <w:rPr>
+          <w:rStyle w:val="Odwoanieprzypisudolnego"/>
+          <w:rFonts w:ascii="Times New Roman" w:hAnsi="Times New Roman" w:cs="Times New Roman"/>
+          <w:sz w:val="24"/>
+          <w:szCs w:val="24"/>
+        </w:rPr>
+        <w:footnoteReference w:id="35"/>
+      </w:r>
+      <w:r>
+        <w:rPr>
+          <w:rFonts w:ascii="Times New Roman" w:hAnsi="Times New Roman" w:cs="Times New Roman"/>
+          <w:sz w:val="24"/>
+          <w:szCs w:val="24"/>
+        </w:rPr>
+        <w:t xml:space="preserve"> i zdobywać złoto. Często sami </w:t>
+      </w:r>
+      <w:proofErr w:type="spellStart"/>
+      <w:r>
+        <w:rPr>
+          <w:rFonts w:ascii="Times New Roman" w:hAnsi="Times New Roman" w:cs="Times New Roman"/>
+          <w:sz w:val="24"/>
+          <w:szCs w:val="24"/>
+        </w:rPr>
+        <w:t>lanerzy</w:t>
+      </w:r>
+      <w:proofErr w:type="spellEnd"/>
+      <w:r>
+        <w:rPr>
+          <w:rStyle w:val="Odwoanieprzypisudolnego"/>
+          <w:rFonts w:ascii="Times New Roman" w:hAnsi="Times New Roman" w:cs="Times New Roman"/>
+          <w:sz w:val="24"/>
+          <w:szCs w:val="24"/>
+        </w:rPr>
+        <w:footnoteReference w:id="36"/>
+      </w:r>
+      <w:r>
+        <w:rPr>
+          <w:rFonts w:ascii="Times New Roman" w:hAnsi="Times New Roman" w:cs="Times New Roman"/>
+          <w:sz w:val="24"/>
+          <w:szCs w:val="24"/>
+        </w:rPr>
+        <w:t xml:space="preserve"> zmieniają styl- raz grają agresywnie, raz mniej</w:t>
+      </w:r>
+      <w:r>
+        <w:rPr>
+          <w:rFonts w:ascii="Times New Roman" w:hAnsi="Times New Roman" w:cs="Times New Roman"/>
+          <w:sz w:val="24"/>
+          <w:szCs w:val="24"/>
+        </w:rPr>
+        <w:t>,</w:t>
+      </w:r>
+      <w:r>
+        <w:rPr>
+          <w:rFonts w:ascii="Times New Roman" w:hAnsi="Times New Roman" w:cs="Times New Roman"/>
+          <w:sz w:val="24"/>
+          <w:szCs w:val="24"/>
+        </w:rPr>
+        <w:t xml:space="preserve"> jakby trzeba cały czas patrzeć na to co się dzieje na mapie, plan może się bardzo dużo razy zmieniać. Jedną z najważniejszych chyba takich rzeczy podczas profesjonalnych rozgrywek jest to nie samo stricte rozgrywanie początku i </w:t>
+      </w:r>
+      <w:proofErr w:type="spellStart"/>
+      <w:r>
+        <w:rPr>
+          <w:rFonts w:ascii="Times New Roman" w:hAnsi="Times New Roman" w:cs="Times New Roman"/>
+          <w:sz w:val="24"/>
+          <w:szCs w:val="24"/>
+        </w:rPr>
+        <w:t>laning</w:t>
+      </w:r>
+      <w:proofErr w:type="spellEnd"/>
+      <w:r>
+        <w:rPr>
+          <w:rFonts w:ascii="Times New Roman" w:hAnsi="Times New Roman" w:cs="Times New Roman"/>
+          <w:sz w:val="24"/>
+          <w:szCs w:val="24"/>
+        </w:rPr>
+        <w:t xml:space="preserve"> </w:t>
+      </w:r>
+      <w:proofErr w:type="spellStart"/>
+      <w:r>
+        <w:rPr>
+          <w:rFonts w:ascii="Times New Roman" w:hAnsi="Times New Roman" w:cs="Times New Roman"/>
+          <w:sz w:val="24"/>
+          <w:szCs w:val="24"/>
+        </w:rPr>
+        <w:t>phase</w:t>
+      </w:r>
+      <w:proofErr w:type="spellEnd"/>
+      <w:r>
+        <w:rPr>
+          <w:rFonts w:ascii="Times New Roman" w:hAnsi="Times New Roman" w:cs="Times New Roman"/>
+          <w:sz w:val="24"/>
+          <w:szCs w:val="24"/>
+        </w:rPr>
+        <w:t>-u</w:t>
+      </w:r>
+      <w:r>
+        <w:rPr>
+          <w:rStyle w:val="Odwoanieprzypisudolnego"/>
+          <w:rFonts w:ascii="Times New Roman" w:hAnsi="Times New Roman" w:cs="Times New Roman"/>
+          <w:sz w:val="24"/>
+          <w:szCs w:val="24"/>
+        </w:rPr>
+        <w:footnoteReference w:id="37"/>
+      </w:r>
+      <w:r>
+        <w:rPr>
+          <w:rFonts w:ascii="Times New Roman" w:hAnsi="Times New Roman" w:cs="Times New Roman"/>
+          <w:sz w:val="24"/>
+          <w:szCs w:val="24"/>
+        </w:rPr>
+        <w:t xml:space="preserve">, ale właśnie walki drużynowe. Trzeba się dogadać, kto jak ma zagrać. Wychwycić dobry moment, kiedy możesz wejść, zrobić dobry </w:t>
+      </w:r>
+      <w:proofErr w:type="spellStart"/>
+      <w:r>
+        <w:rPr>
+          <w:rFonts w:ascii="Times New Roman" w:hAnsi="Times New Roman" w:cs="Times New Roman"/>
+          <w:sz w:val="24"/>
+          <w:szCs w:val="24"/>
+        </w:rPr>
+        <w:t>engage</w:t>
+      </w:r>
+      <w:proofErr w:type="spellEnd"/>
+      <w:r>
+        <w:rPr>
+          <w:rStyle w:val="Odwoanieprzypisudolnego"/>
+          <w:rFonts w:ascii="Times New Roman" w:hAnsi="Times New Roman" w:cs="Times New Roman"/>
+          <w:sz w:val="24"/>
+          <w:szCs w:val="24"/>
+        </w:rPr>
+        <w:footnoteReference w:id="38"/>
+      </w:r>
+      <w:r>
+        <w:rPr>
+          <w:rFonts w:ascii="Times New Roman" w:hAnsi="Times New Roman" w:cs="Times New Roman"/>
+          <w:sz w:val="24"/>
+          <w:szCs w:val="24"/>
+        </w:rPr>
+        <w:t xml:space="preserve">. Pojedynczy dobry </w:t>
+      </w:r>
+      <w:proofErr w:type="spellStart"/>
+      <w:r>
+        <w:rPr>
+          <w:rFonts w:ascii="Times New Roman" w:hAnsi="Times New Roman" w:cs="Times New Roman"/>
+          <w:sz w:val="24"/>
+          <w:szCs w:val="24"/>
+        </w:rPr>
+        <w:t>engage</w:t>
+      </w:r>
+      <w:proofErr w:type="spellEnd"/>
+      <w:r>
+        <w:rPr>
+          <w:rFonts w:ascii="Times New Roman" w:hAnsi="Times New Roman" w:cs="Times New Roman"/>
+          <w:sz w:val="24"/>
+          <w:szCs w:val="24"/>
+        </w:rPr>
+        <w:t xml:space="preserve"> w</w:t>
+      </w:r>
+      <w:r>
+        <w:rPr>
+          <w:rFonts w:ascii="Times New Roman" w:hAnsi="Times New Roman" w:cs="Times New Roman"/>
+          <w:sz w:val="24"/>
+          <w:szCs w:val="24"/>
+        </w:rPr>
+        <w:t xml:space="preserve"> </w:t>
+      </w:r>
+      <w:r>
+        <w:rPr>
+          <w:rFonts w:ascii="Times New Roman" w:hAnsi="Times New Roman" w:cs="Times New Roman"/>
+          <w:sz w:val="24"/>
+          <w:szCs w:val="24"/>
+        </w:rPr>
+        <w:t xml:space="preserve">odpowiednią osobę z drużyny przeciwnej może Ci wygrać grę. Więc wszystko to trzeba brać pod uwagę tak samo jak to, że np. cztery smoki dają Ci bardzo duży </w:t>
+      </w:r>
+      <w:proofErr w:type="spellStart"/>
+      <w:r>
+        <w:rPr>
+          <w:rFonts w:ascii="Times New Roman" w:hAnsi="Times New Roman" w:cs="Times New Roman"/>
+          <w:sz w:val="24"/>
+          <w:szCs w:val="24"/>
+        </w:rPr>
+        <w:t>buff</w:t>
+      </w:r>
+      <w:proofErr w:type="spellEnd"/>
+      <w:r>
+        <w:rPr>
+          <w:rStyle w:val="Odwoanieprzypisudolnego"/>
+          <w:rFonts w:ascii="Times New Roman" w:hAnsi="Times New Roman" w:cs="Times New Roman"/>
+          <w:sz w:val="24"/>
+          <w:szCs w:val="24"/>
+        </w:rPr>
+        <w:footnoteReference w:id="39"/>
+      </w:r>
+      <w:r>
+        <w:rPr>
+          <w:rFonts w:ascii="Times New Roman" w:hAnsi="Times New Roman" w:cs="Times New Roman"/>
+          <w:sz w:val="24"/>
+          <w:szCs w:val="24"/>
+        </w:rPr>
+        <w:t xml:space="preserve"> i na przykład jak przeciwnik ma już trzy te smoki </w:t>
+      </w:r>
+      <w:r>
+        <w:rPr>
+          <w:rFonts w:ascii="Times New Roman" w:hAnsi="Times New Roman" w:cs="Times New Roman"/>
+          <w:sz w:val="24"/>
+          <w:szCs w:val="24"/>
+        </w:rPr>
+        <w:lastRenderedPageBreak/>
+        <w:t>i</w:t>
+      </w:r>
+      <w:r>
+        <w:rPr>
+          <w:rFonts w:ascii="Times New Roman" w:hAnsi="Times New Roman" w:cs="Times New Roman"/>
+          <w:sz w:val="24"/>
+          <w:szCs w:val="24"/>
+        </w:rPr>
+        <w:t xml:space="preserve"> brakuje mu jednego do tego, żeby mieć ten właśnie duży </w:t>
+      </w:r>
+      <w:proofErr w:type="spellStart"/>
+      <w:r>
+        <w:rPr>
+          <w:rFonts w:ascii="Times New Roman" w:hAnsi="Times New Roman" w:cs="Times New Roman"/>
+          <w:sz w:val="24"/>
+          <w:szCs w:val="24"/>
+        </w:rPr>
+        <w:t>buff</w:t>
+      </w:r>
+      <w:proofErr w:type="spellEnd"/>
+      <w:r>
+        <w:rPr>
+          <w:rFonts w:ascii="Times New Roman" w:hAnsi="Times New Roman" w:cs="Times New Roman"/>
+          <w:sz w:val="24"/>
+          <w:szCs w:val="24"/>
+        </w:rPr>
+        <w:t>, czyli takie duże wzmocnienie, no to drużyny poświęcają coś na drugiej stronie mapy po to, żeby walczyć o tego smoka. No i właśnie to są takie rzeczy, których przed meczem nie przewidzisz, musisz się dostosowywać.</w:t>
+      </w:r>
+    </w:p>
+    <w:p>
+      <w:pPr>
+        <w:spacing w:line="360" w:lineRule="auto"/>
+        <w:jc w:val="both"/>
+        <w:rPr>
+          <w:rFonts w:ascii="Times New Roman" w:hAnsi="Times New Roman" w:cs="Times New Roman"/>
+          <w:sz w:val="24"/>
+          <w:szCs w:val="24"/>
+        </w:rPr>
+      </w:pPr>
+      <w:r>
+        <w:rPr>
+          <w:rFonts w:ascii="Times New Roman" w:hAnsi="Times New Roman" w:cs="Times New Roman"/>
+          <w:b/>
+          <w:bCs/>
+          <w:sz w:val="24"/>
+          <w:szCs w:val="24"/>
+        </w:rPr>
+        <w:t>Ł:</w:t>
+      </w:r>
+      <w:r>
+        <w:rPr>
+          <w:rFonts w:ascii="Times New Roman" w:hAnsi="Times New Roman" w:cs="Times New Roman"/>
+          <w:sz w:val="24"/>
+          <w:szCs w:val="24"/>
+        </w:rPr>
+        <w:t xml:space="preserve"> Dobra. A jakie są twoje doświadczenia? Czy miałeś w ogóle kiedyś, czy spotkałem się kiedyś z kimś, kto prowadził podobne badanie jak ja? </w:t>
+      </w:r>
+      <w:r>
+        <w:rPr>
+          <w:rFonts w:ascii="Times New Roman" w:hAnsi="Times New Roman" w:cs="Times New Roman"/>
+          <w:b/>
+          <w:bCs/>
+          <w:sz w:val="24"/>
+          <w:szCs w:val="24"/>
+        </w:rPr>
+        <w:t>I czy uważasz, że przewidywanie na podstawie nagrań jest łatwiejsze bądź trudniejsze w porównaniu do bazy danych</w:t>
+      </w:r>
+      <w:r>
+        <w:rPr>
+          <w:rFonts w:ascii="Times New Roman" w:hAnsi="Times New Roman" w:cs="Times New Roman"/>
+          <w:b/>
+          <w:bCs/>
+          <w:sz w:val="24"/>
+          <w:szCs w:val="24"/>
+        </w:rPr>
+        <w:t>?</w:t>
+      </w:r>
+      <w:r>
+        <w:rPr>
+          <w:rFonts w:ascii="Times New Roman" w:hAnsi="Times New Roman" w:cs="Times New Roman"/>
+          <w:b/>
+          <w:bCs/>
+          <w:sz w:val="24"/>
+          <w:szCs w:val="24"/>
+        </w:rPr>
+        <w:t xml:space="preserve"> </w:t>
+      </w:r>
+      <w:r>
+        <w:rPr>
+          <w:rFonts w:ascii="Times New Roman" w:hAnsi="Times New Roman" w:cs="Times New Roman"/>
+          <w:sz w:val="24"/>
+          <w:szCs w:val="24"/>
+        </w:rPr>
+        <w:t xml:space="preserve">Wiem, że po części odpowiedziałeś na to pytanie. </w:t>
+      </w:r>
+      <w:r>
+        <w:rPr>
+          <w:rFonts w:ascii="Times New Roman" w:hAnsi="Times New Roman" w:cs="Times New Roman"/>
+          <w:b/>
+          <w:bCs/>
+          <w:sz w:val="24"/>
+          <w:szCs w:val="24"/>
+        </w:rPr>
+        <w:t>Ale czy uważasz, że występuje aspekt losowości?</w:t>
+      </w:r>
+      <w:r>
+        <w:rPr>
+          <w:rFonts w:ascii="Times New Roman" w:hAnsi="Times New Roman" w:cs="Times New Roman"/>
+          <w:sz w:val="24"/>
+          <w:szCs w:val="24"/>
+        </w:rPr>
+        <w:t xml:space="preserve"> Na przykład, że jedna ma akcja zaważy o całym przebiegu danego spotkania?</w:t>
+      </w:r>
+    </w:p>
+    <w:p>
+      <w:pPr>
+        <w:spacing w:line="360" w:lineRule="auto"/>
+        <w:jc w:val="both"/>
+        <w:rPr>
+          <w:rFonts w:ascii="Times New Roman" w:hAnsi="Times New Roman" w:cs="Times New Roman"/>
+          <w:sz w:val="24"/>
+          <w:szCs w:val="24"/>
+        </w:rPr>
+      </w:pPr>
+      <w:r>
+        <w:rPr>
+          <w:rFonts w:ascii="Times New Roman" w:hAnsi="Times New Roman" w:cs="Times New Roman"/>
+          <w:b/>
+          <w:bCs/>
+          <w:sz w:val="24"/>
+          <w:szCs w:val="24"/>
+        </w:rPr>
+        <w:t>M:</w:t>
+      </w:r>
+      <w:r>
+        <w:rPr>
+          <w:rFonts w:ascii="Times New Roman" w:hAnsi="Times New Roman" w:cs="Times New Roman"/>
+          <w:sz w:val="24"/>
+          <w:szCs w:val="24"/>
+        </w:rPr>
+        <w:t xml:space="preserve"> No generalnie to powiem Ci, że w każdej drużynie, w której grałem i wszystkie drużyny, które są szanowane, i drużyny e-sportowe mają swoich analityków, więc tak naprawdę z dokładnymi analizami to ja praktycznie się spotykam w każdej drużynie, z meczu na mecz przygotowujemy się daną drużynę. Jest sprawdzane czym grali, jak grali, kiedy wygrali, w jakim momencie podejmują jakie decyzje. Analiza jest naprawdę bardzo obszerna zawsze przez analityków oczywiście prowadzona, później nam przedstawiana przed meczem. No i wiadomo, no to jest tak jak z piłką nożną, jak z każdym sportem, uważam, że można tutaj porównywać ze względu na to, że to jest też rywalizacja i dobrze, poruszamy się postaciami w grze, ale kierują tymi postaciami ludzie, więc jakby ludzie decydują koniec końców, co się wydarzy i w którą stronę dana postać pobiegnie. Więc nie da się w st</w:t>
+      </w:r>
+      <w:r>
+        <w:rPr>
+          <w:rFonts w:ascii="Times New Roman" w:hAnsi="Times New Roman" w:cs="Times New Roman"/>
+          <w:sz w:val="24"/>
+          <w:szCs w:val="24"/>
+        </w:rPr>
+        <w:t>u</w:t>
+      </w:r>
+      <w:r>
+        <w:rPr>
+          <w:rFonts w:ascii="Times New Roman" w:hAnsi="Times New Roman" w:cs="Times New Roman"/>
+          <w:sz w:val="24"/>
+          <w:szCs w:val="24"/>
+        </w:rPr>
+        <w:t xml:space="preserve"> procent</w:t>
+      </w:r>
+      <w:r>
+        <w:rPr>
+          <w:rFonts w:ascii="Times New Roman" w:hAnsi="Times New Roman" w:cs="Times New Roman"/>
+          <w:sz w:val="24"/>
+          <w:szCs w:val="24"/>
+        </w:rPr>
+        <w:t>ach</w:t>
+      </w:r>
+      <w:r>
+        <w:rPr>
+          <w:rFonts w:ascii="Times New Roman" w:hAnsi="Times New Roman" w:cs="Times New Roman"/>
+          <w:sz w:val="24"/>
+          <w:szCs w:val="24"/>
+        </w:rPr>
+        <w:t xml:space="preserve"> wszystkiego przewidzieć i w stu procentach przygotować, i przewidzieć każdy ruch przeciwnika. Często, bardzo często, można powiedzieć, że w każdym meczu jest coś takiego jak czynnik losowy, że ktoś nagle zrobi coś, co nie miał w planach nawet on sam, bo po prostu przyszło mu to do głowy, zrobił to, wyjdzie albo nie wyjdzie. Później są wyciągane z tego wnioski czy to było dobre czy nie, więc no uważam, że da się przewidywać na pewno jakiś wynik, bo są gracze lepsi, są gracze gorsi i drużyny lepsze i gorsze, tak jak w każdym sporcie, ale nadal może być tak, że najgorsza drużyna będzie w stanie wygrać z najlepszą, jeżeli będą mniej więcej jakiś poziom trzymać i mogą czymś zaskoczyć, czy to jakimś niespecyficznym wyborem, znaczy specyficznym wyborem, ale nietuzinkowym. No i tak samo decyzjami. Jakimś losowym biciem się na dole, biciem się nagle na górze, przeciwnik się nie spodziewał, bo to mi się niby nie opłacało, ale koniec końców im się opłaca, więc losowość jest zawsze.</w:t>
+      </w:r>
+    </w:p>
+    <w:p>
+      <w:pPr>
+        <w:spacing w:line="360" w:lineRule="auto"/>
+        <w:jc w:val="both"/>
+        <w:rPr>
+          <w:rFonts w:ascii="Times New Roman" w:hAnsi="Times New Roman" w:cs="Times New Roman"/>
+          <w:sz w:val="24"/>
+          <w:szCs w:val="24"/>
+        </w:rPr>
+      </w:pPr>
+      <w:r>
+        <w:rPr>
+          <w:rFonts w:ascii="Times New Roman" w:hAnsi="Times New Roman" w:cs="Times New Roman"/>
+          <w:b/>
+          <w:bCs/>
+          <w:sz w:val="24"/>
+          <w:szCs w:val="24"/>
+        </w:rPr>
+        <w:t>Ł:</w:t>
+      </w:r>
+      <w:r>
+        <w:rPr>
+          <w:rFonts w:ascii="Times New Roman" w:hAnsi="Times New Roman" w:cs="Times New Roman"/>
+          <w:sz w:val="24"/>
+          <w:szCs w:val="24"/>
+        </w:rPr>
+        <w:t xml:space="preserve"> Dobra, no i na koniec takie pytanie może trochę na rozluźnienie, chociaż to dość kontrowersyjny temat. </w:t>
+      </w:r>
+      <w:r>
+        <w:rPr>
+          <w:rFonts w:ascii="Times New Roman" w:hAnsi="Times New Roman" w:cs="Times New Roman"/>
+          <w:b/>
+          <w:bCs/>
+          <w:sz w:val="24"/>
+          <w:szCs w:val="24"/>
+        </w:rPr>
+        <w:t>Czy</w:t>
+      </w:r>
+      <w:r>
+        <w:rPr>
+          <w:rFonts w:ascii="Times New Roman" w:hAnsi="Times New Roman" w:cs="Times New Roman"/>
+          <w:sz w:val="24"/>
+          <w:szCs w:val="24"/>
+        </w:rPr>
+        <w:t xml:space="preserve"> Ty prywatnie </w:t>
+      </w:r>
+      <w:r>
+        <w:rPr>
+          <w:rFonts w:ascii="Times New Roman" w:hAnsi="Times New Roman" w:cs="Times New Roman"/>
+          <w:b/>
+          <w:bCs/>
+          <w:sz w:val="24"/>
+          <w:szCs w:val="24"/>
+        </w:rPr>
+        <w:t>uważasz, że e-sport może być uznawany za sport?</w:t>
+      </w:r>
+      <w:r>
+        <w:rPr>
+          <w:rFonts w:ascii="Times New Roman" w:hAnsi="Times New Roman" w:cs="Times New Roman"/>
+          <w:sz w:val="24"/>
+          <w:szCs w:val="24"/>
+        </w:rPr>
+        <w:t xml:space="preserve"> Taki sport z krwi I kości. </w:t>
+      </w:r>
+    </w:p>
+    <w:p>
+      <w:pPr>
+        <w:spacing w:line="360" w:lineRule="auto"/>
+        <w:jc w:val="both"/>
+        <w:rPr>
+          <w:rFonts w:ascii="Times New Roman" w:hAnsi="Times New Roman" w:cs="Times New Roman"/>
+          <w:sz w:val="24"/>
+          <w:szCs w:val="24"/>
+        </w:rPr>
+      </w:pPr>
+      <w:r>
+        <w:rPr>
+          <w:rFonts w:ascii="Times New Roman" w:hAnsi="Times New Roman" w:cs="Times New Roman"/>
+          <w:b/>
+          <w:bCs/>
+          <w:sz w:val="24"/>
+          <w:szCs w:val="24"/>
+        </w:rPr>
+        <w:lastRenderedPageBreak/>
+        <w:t>M:</w:t>
+      </w:r>
+      <w:r>
+        <w:rPr>
+          <w:rFonts w:ascii="Times New Roman" w:hAnsi="Times New Roman" w:cs="Times New Roman"/>
+          <w:sz w:val="24"/>
+          <w:szCs w:val="24"/>
+        </w:rPr>
+        <w:t xml:space="preserve"> Znaczy uważam, że może być uznawany za sport, ale czy chciałbym, żeby kiedyś sport był łączony ze </w:t>
+      </w:r>
+      <w:r>
+        <w:rPr>
+          <w:rFonts w:ascii="Times New Roman" w:hAnsi="Times New Roman" w:cs="Times New Roman"/>
+          <w:sz w:val="24"/>
+          <w:szCs w:val="24"/>
+        </w:rPr>
+        <w:t>e-</w:t>
+      </w:r>
+      <w:r>
+        <w:rPr>
+          <w:rFonts w:ascii="Times New Roman" w:hAnsi="Times New Roman" w:cs="Times New Roman"/>
+          <w:sz w:val="24"/>
+          <w:szCs w:val="24"/>
+        </w:rPr>
+        <w:t>sportem, to raczej nie. Wydaje mi się, że podobną dyscypliną, która jest uznana za sport, a głównie opiera się na myśleniu i graniu tak stricte też przez jakieś urządzenia to są na przykład szachy, warcaby i to jest też uznawane za sport. Jednak uważam, że fajnie jak e-sport rozwija się swoim torem, sport swoim, jest dużo zwolenników, jeszcze chyba więcej przeciwników, czyli osoby, które nie grają, nie wiedzą o co chodzi w tym i fajnie jak po prostu e-sport będzie szedł swoją drogą. Ja uważam, że można to uznać za sport, bo jednak nie pamiętam, czy byłem kiedykolwiek tak głodny jak po jakiejś BO5</w:t>
+      </w:r>
+      <w:r>
+        <w:rPr>
+          <w:rStyle w:val="Odwoanieprzypisudolnego"/>
+          <w:rFonts w:ascii="Times New Roman" w:hAnsi="Times New Roman" w:cs="Times New Roman"/>
+          <w:sz w:val="24"/>
+          <w:szCs w:val="24"/>
+        </w:rPr>
+        <w:footnoteReference w:id="40"/>
+      </w:r>
+      <w:r>
+        <w:rPr>
+          <w:rFonts w:ascii="Times New Roman" w:hAnsi="Times New Roman" w:cs="Times New Roman"/>
+          <w:sz w:val="24"/>
+          <w:szCs w:val="24"/>
+        </w:rPr>
+        <w:t>, przed którą byłem najedzony, ale przez to jaki wysiłek umysłowy musiałem podczas całego meczu zrobić to naprawdę kończyłem wymęczony, bardzo głodny i na pewno to obciąża organizm. I uważam, że spokojnie można to uznawać za sport, ale lepiej, żeby nie był dodany jako sport, bo wtedy wiadomo dużo by było jakiś dymów</w:t>
+      </w:r>
+      <w:r>
+        <w:rPr>
+          <w:rStyle w:val="Odwoanieprzypisudolnego"/>
+          <w:rFonts w:ascii="Times New Roman" w:hAnsi="Times New Roman" w:cs="Times New Roman"/>
+          <w:sz w:val="24"/>
+          <w:szCs w:val="24"/>
+        </w:rPr>
+        <w:footnoteReference w:id="41"/>
+      </w:r>
+      <w:r>
+        <w:rPr>
+          <w:rFonts w:ascii="Times New Roman" w:hAnsi="Times New Roman" w:cs="Times New Roman"/>
+          <w:sz w:val="24"/>
+          <w:szCs w:val="24"/>
+        </w:rPr>
+        <w:t xml:space="preserve">, a e-sport sam sobie może się rozwijać. Tyle. </w:t>
+      </w:r>
+    </w:p>
+    <w:p>
+      <w:pPr>
+        <w:spacing w:line="360" w:lineRule="auto"/>
+        <w:jc w:val="both"/>
+        <w:rPr>
+          <w:rFonts w:ascii="Times New Roman" w:hAnsi="Times New Roman" w:cs="Times New Roman"/>
+          <w:sz w:val="24"/>
+          <w:szCs w:val="24"/>
+        </w:rPr>
+      </w:pPr>
+      <w:r>
+        <w:rPr>
+          <w:rFonts w:ascii="Times New Roman" w:hAnsi="Times New Roman" w:cs="Times New Roman"/>
+          <w:b/>
+          <w:bCs/>
+          <w:sz w:val="24"/>
+          <w:szCs w:val="24"/>
+        </w:rPr>
+        <w:t>Ł:</w:t>
+      </w:r>
+      <w:r>
+        <w:rPr>
+          <w:rFonts w:ascii="Times New Roman" w:hAnsi="Times New Roman" w:cs="Times New Roman"/>
+          <w:sz w:val="24"/>
+          <w:szCs w:val="24"/>
+        </w:rPr>
+        <w:t xml:space="preserve"> Dobra, no to jeszcze raz, dzięki śliczne za udzielenie mi tego wywiadu. No i powodzenia w kolejnych meczach, i mam nadzieję, że za rok będę miał możliwość analizowania Twoich meczy w Mistrzostwach Europy, a może nawet na </w:t>
+      </w:r>
+      <w:proofErr w:type="spellStart"/>
+      <w:r>
+        <w:rPr>
+          <w:rFonts w:ascii="Times New Roman" w:hAnsi="Times New Roman" w:cs="Times New Roman"/>
+          <w:sz w:val="24"/>
+          <w:szCs w:val="24"/>
+        </w:rPr>
+        <w:t>Worlds</w:t>
+      </w:r>
+      <w:proofErr w:type="spellEnd"/>
+      <w:r>
+        <w:rPr>
+          <w:rFonts w:ascii="Times New Roman" w:hAnsi="Times New Roman" w:cs="Times New Roman"/>
+          <w:sz w:val="24"/>
+          <w:szCs w:val="24"/>
+        </w:rPr>
+        <w:t>-y</w:t>
+      </w:r>
+      <w:r>
+        <w:rPr>
+          <w:rStyle w:val="Odwoanieprzypisudolnego"/>
+          <w:rFonts w:ascii="Times New Roman" w:hAnsi="Times New Roman" w:cs="Times New Roman"/>
+          <w:sz w:val="24"/>
+          <w:szCs w:val="24"/>
+        </w:rPr>
+        <w:footnoteReference w:id="42"/>
+      </w:r>
+      <w:r>
+        <w:rPr>
+          <w:rFonts w:ascii="Times New Roman" w:hAnsi="Times New Roman" w:cs="Times New Roman"/>
+          <w:sz w:val="24"/>
+          <w:szCs w:val="24"/>
+        </w:rPr>
+        <w:t xml:space="preserve"> pojedziecie? No zobaczymy.</w:t>
+      </w:r>
+    </w:p>
+    <w:p>
+      <w:pPr>
+        <w:spacing w:line="360" w:lineRule="auto"/>
+        <w:jc w:val="both"/>
+        <w:rPr>
+          <w:rFonts w:ascii="Times New Roman" w:hAnsi="Times New Roman" w:cs="Times New Roman"/>
+          <w:sz w:val="24"/>
+          <w:szCs w:val="24"/>
+        </w:rPr>
+      </w:pPr>
+      <w:r>
+        <w:rPr>
+          <w:rFonts w:ascii="Times New Roman" w:hAnsi="Times New Roman" w:cs="Times New Roman"/>
+          <w:b/>
+          <w:bCs/>
+          <w:sz w:val="24"/>
+          <w:szCs w:val="24"/>
+        </w:rPr>
+        <w:t>M:</w:t>
+      </w:r>
+      <w:r>
+        <w:rPr>
+          <w:rFonts w:ascii="Times New Roman" w:hAnsi="Times New Roman" w:cs="Times New Roman"/>
+          <w:sz w:val="24"/>
+          <w:szCs w:val="24"/>
+        </w:rPr>
+        <w:t xml:space="preserve"> Dziękuję również. Wydaje mi się, że jest daleka droga do tego. No ale nigdy nic nie wiadomo, tak? Trzeba tak mówić, także za rok się widzimy na analizie. Nie ma problemu. Dzięki również za ciekawe pytania i za wywiad.</w:t>
+      </w:r>
+    </w:p>
+    <w:p>
+      <w:pPr>
+        <w:spacing w:line="360" w:lineRule="auto"/>
+        <w:jc w:val="both"/>
+        <w:rPr>
+          <w:rFonts w:ascii="Times New Roman" w:hAnsi="Times New Roman" w:cs="Times New Roman"/>
+          <w:sz w:val="24"/>
+          <w:szCs w:val="24"/>
+        </w:rPr>
+      </w:pPr>
+      <w:r>
+        <w:rPr>
+          <w:rFonts w:ascii="Times New Roman" w:hAnsi="Times New Roman" w:cs="Times New Roman"/>
+          <w:sz w:val="24"/>
+          <w:szCs w:val="24"/>
+        </w:rPr>
+        <w:tab/>
+        <w:t>Rozmowa z profesjonalnym zawodnikiem z pewnością wniosła dużą wartość dodaną w temacie analizowanym w tej pracy. Marcin zwrócił uwagę na wiele aspektów, które należy wziąć pod uwagę w dalszej analizie. Potwierdził on również tezy podnoszone w omówionej w podrozdziale 2.4 literaturze naukowej oraz zwrócił uwagę na skomplikowanie podjętego zadania i potencjalne trudności, na które trzeba zwrócić uwagę.</w:t>
+      </w:r>
+    </w:p>
+    <w:p>
+      <w:pPr>
+        <w:spacing w:line="360" w:lineRule="auto"/>
+        <w:jc w:val="both"/>
+        <w:rPr>
+          <w:rFonts w:ascii="Times New Roman" w:hAnsi="Times New Roman" w:cs="Times New Roman"/>
           <w:b/>
           <w:bCs/>
           <w:sz w:val="24"/>
@@ -10216,15 +13034,50 @@
     <w:p>
       <w:pPr>
         <w:spacing w:line="360" w:lineRule="auto"/>
-        <w:jc w:val="both"/>
+        <w:jc w:val="center"/>
         <w:rPr>
           <w:rFonts w:ascii="Times New Roman" w:hAnsi="Times New Roman" w:cs="Times New Roman"/>
           <w:b/>
           <w:bCs/>
+          <w:iCs/>
           <w:sz w:val="24"/>
           <w:szCs w:val="24"/>
         </w:rPr>
       </w:pPr>
+      <w:r>
+        <w:rPr>
+          <w:rFonts w:ascii="Times New Roman" w:hAnsi="Times New Roman" w:cs="Times New Roman"/>
+          <w:b/>
+          <w:bCs/>
+          <w:iCs/>
+          <w:sz w:val="24"/>
+          <w:szCs w:val="24"/>
+        </w:rPr>
+        <w:lastRenderedPageBreak/>
+        <w:t xml:space="preserve">III. </w:t>
+      </w:r>
+      <w:r>
+        <w:rPr>
+          <w:rFonts w:ascii="Times New Roman" w:hAnsi="Times New Roman" w:cs="Times New Roman"/>
+          <w:b/>
+          <w:bCs/>
+          <w:iCs/>
+          <w:sz w:val="24"/>
+          <w:szCs w:val="24"/>
+        </w:rPr>
+        <w:t xml:space="preserve">Omówienie danych wykorzystanych </w:t>
+      </w:r>
+      <w:r>
+        <w:rPr>
+          <w:rFonts w:ascii="Times New Roman" w:hAnsi="Times New Roman" w:cs="Times New Roman"/>
+          <w:b/>
+          <w:bCs/>
+          <w:iCs/>
+          <w:sz w:val="24"/>
+          <w:szCs w:val="24"/>
+        </w:rPr>
+        <w:t>w analizie</w:t>
+      </w:r>
     </w:p>
     <w:p>
       <w:pPr>
@@ -10238,6 +13091,17 @@
           <w:szCs w:val="24"/>
         </w:rPr>
       </w:pPr>
+      <w:r>
+        <w:rPr>
+          <w:rFonts w:ascii="Times New Roman" w:hAnsi="Times New Roman" w:cs="Times New Roman"/>
+          <w:b/>
+          <w:bCs/>
+          <w:iCs/>
+          <w:sz w:val="24"/>
+          <w:szCs w:val="24"/>
+        </w:rPr>
+        <w:t>3.1 Sposób pozyskania bazy danych</w:t>
+      </w:r>
     </w:p>
     <w:p>
       <w:pPr>
@@ -10245,273 +13109,6 @@
         <w:jc w:val="both"/>
         <w:rPr>
           <w:rFonts w:ascii="Times New Roman" w:hAnsi="Times New Roman" w:cs="Times New Roman"/>
-          <w:b/>
-          <w:bCs/>
-          <w:sz w:val="24"/>
-          <w:szCs w:val="24"/>
-        </w:rPr>
-      </w:pPr>
-    </w:p>
-    <w:p>
-      <w:pPr>
-        <w:spacing w:line="360" w:lineRule="auto"/>
-        <w:jc w:val="both"/>
-        <w:rPr>
-          <w:rFonts w:ascii="Times New Roman" w:hAnsi="Times New Roman" w:cs="Times New Roman"/>
-          <w:b/>
-          <w:bCs/>
-          <w:sz w:val="24"/>
-          <w:szCs w:val="24"/>
-        </w:rPr>
-      </w:pPr>
-    </w:p>
-    <w:p>
-      <w:pPr>
-        <w:spacing w:line="360" w:lineRule="auto"/>
-        <w:jc w:val="both"/>
-        <w:rPr>
-          <w:rFonts w:ascii="Times New Roman" w:hAnsi="Times New Roman" w:cs="Times New Roman"/>
-          <w:b/>
-          <w:bCs/>
-          <w:sz w:val="24"/>
-          <w:szCs w:val="24"/>
-        </w:rPr>
-      </w:pPr>
-    </w:p>
-    <w:p>
-      <w:pPr>
-        <w:spacing w:line="360" w:lineRule="auto"/>
-        <w:jc w:val="both"/>
-        <w:rPr>
-          <w:rFonts w:ascii="Times New Roman" w:hAnsi="Times New Roman" w:cs="Times New Roman"/>
-          <w:b/>
-          <w:bCs/>
-          <w:sz w:val="24"/>
-          <w:szCs w:val="24"/>
-        </w:rPr>
-      </w:pPr>
-    </w:p>
-    <w:p>
-      <w:pPr>
-        <w:spacing w:line="360" w:lineRule="auto"/>
-        <w:jc w:val="both"/>
-        <w:rPr>
-          <w:rFonts w:ascii="Times New Roman" w:hAnsi="Times New Roman" w:cs="Times New Roman"/>
-          <w:b/>
-          <w:bCs/>
-          <w:sz w:val="24"/>
-          <w:szCs w:val="24"/>
-        </w:rPr>
-      </w:pPr>
-    </w:p>
-    <w:p>
-      <w:pPr>
-        <w:spacing w:line="360" w:lineRule="auto"/>
-        <w:jc w:val="both"/>
-        <w:rPr>
-          <w:rFonts w:ascii="Times New Roman" w:hAnsi="Times New Roman" w:cs="Times New Roman"/>
-          <w:b/>
-          <w:bCs/>
-          <w:sz w:val="24"/>
-          <w:szCs w:val="24"/>
-        </w:rPr>
-      </w:pPr>
-    </w:p>
-    <w:p>
-      <w:pPr>
-        <w:spacing w:line="360" w:lineRule="auto"/>
-        <w:jc w:val="both"/>
-        <w:rPr>
-          <w:rFonts w:ascii="Times New Roman" w:hAnsi="Times New Roman" w:cs="Times New Roman"/>
-          <w:b/>
-          <w:bCs/>
-          <w:sz w:val="24"/>
-          <w:szCs w:val="24"/>
-        </w:rPr>
-      </w:pPr>
-    </w:p>
-    <w:p>
-      <w:pPr>
-        <w:spacing w:line="360" w:lineRule="auto"/>
-        <w:jc w:val="both"/>
-        <w:rPr>
-          <w:rFonts w:ascii="Times New Roman" w:hAnsi="Times New Roman" w:cs="Times New Roman"/>
-          <w:b/>
-          <w:bCs/>
-          <w:sz w:val="24"/>
-          <w:szCs w:val="24"/>
-        </w:rPr>
-      </w:pPr>
-    </w:p>
-    <w:p>
-      <w:pPr>
-        <w:spacing w:line="360" w:lineRule="auto"/>
-        <w:jc w:val="both"/>
-        <w:rPr>
-          <w:rFonts w:ascii="Times New Roman" w:hAnsi="Times New Roman" w:cs="Times New Roman"/>
-          <w:b/>
-          <w:bCs/>
-          <w:sz w:val="24"/>
-          <w:szCs w:val="24"/>
-        </w:rPr>
-      </w:pPr>
-    </w:p>
-    <w:p>
-      <w:pPr>
-        <w:spacing w:line="360" w:lineRule="auto"/>
-        <w:jc w:val="both"/>
-        <w:rPr>
-          <w:rFonts w:ascii="Times New Roman" w:hAnsi="Times New Roman" w:cs="Times New Roman"/>
-          <w:b/>
-          <w:bCs/>
-          <w:sz w:val="24"/>
-          <w:szCs w:val="24"/>
-        </w:rPr>
-      </w:pPr>
-    </w:p>
-    <w:p>
-      <w:pPr>
-        <w:spacing w:line="360" w:lineRule="auto"/>
-        <w:jc w:val="both"/>
-        <w:rPr>
-          <w:rFonts w:ascii="Times New Roman" w:hAnsi="Times New Roman" w:cs="Times New Roman"/>
-          <w:b/>
-          <w:bCs/>
-          <w:sz w:val="24"/>
-          <w:szCs w:val="24"/>
-        </w:rPr>
-      </w:pPr>
-    </w:p>
-    <w:p>
-      <w:pPr>
-        <w:spacing w:line="360" w:lineRule="auto"/>
-        <w:jc w:val="both"/>
-        <w:rPr>
-          <w:rFonts w:ascii="Times New Roman" w:hAnsi="Times New Roman" w:cs="Times New Roman"/>
-          <w:b/>
-          <w:bCs/>
-          <w:sz w:val="24"/>
-          <w:szCs w:val="24"/>
-        </w:rPr>
-      </w:pPr>
-    </w:p>
-    <w:p>
-      <w:pPr>
-        <w:spacing w:line="360" w:lineRule="auto"/>
-        <w:jc w:val="both"/>
-        <w:rPr>
-          <w:rFonts w:ascii="Times New Roman" w:hAnsi="Times New Roman" w:cs="Times New Roman"/>
-          <w:b/>
-          <w:bCs/>
-          <w:sz w:val="24"/>
-          <w:szCs w:val="24"/>
-        </w:rPr>
-      </w:pPr>
-    </w:p>
-    <w:p>
-      <w:pPr>
-        <w:spacing w:line="360" w:lineRule="auto"/>
-        <w:jc w:val="both"/>
-        <w:rPr>
-          <w:rFonts w:ascii="Times New Roman" w:hAnsi="Times New Roman" w:cs="Times New Roman"/>
-          <w:b/>
-          <w:bCs/>
-          <w:sz w:val="24"/>
-          <w:szCs w:val="24"/>
-        </w:rPr>
-      </w:pPr>
-    </w:p>
-    <w:p>
-      <w:pPr>
-        <w:spacing w:line="360" w:lineRule="auto"/>
-        <w:jc w:val="both"/>
-        <w:rPr>
-          <w:rFonts w:ascii="Times New Roman" w:hAnsi="Times New Roman" w:cs="Times New Roman"/>
-          <w:b/>
-          <w:bCs/>
-          <w:sz w:val="24"/>
-          <w:szCs w:val="24"/>
-        </w:rPr>
-      </w:pPr>
-    </w:p>
-    <w:p>
-      <w:pPr>
-        <w:spacing w:line="360" w:lineRule="auto"/>
-        <w:jc w:val="center"/>
-        <w:rPr>
-          <w:rFonts w:ascii="Times New Roman" w:hAnsi="Times New Roman" w:cs="Times New Roman"/>
-          <w:b/>
-          <w:bCs/>
-          <w:iCs/>
-          <w:sz w:val="24"/>
-          <w:szCs w:val="24"/>
-        </w:rPr>
-      </w:pPr>
-      <w:r>
-        <w:rPr>
-          <w:rFonts w:ascii="Times New Roman" w:hAnsi="Times New Roman" w:cs="Times New Roman"/>
-          <w:b/>
-          <w:bCs/>
-          <w:iCs/>
-          <w:sz w:val="24"/>
-          <w:szCs w:val="24"/>
-        </w:rPr>
-        <w:lastRenderedPageBreak/>
-        <w:t xml:space="preserve">III. </w:t>
-      </w:r>
-      <w:r>
-        <w:rPr>
-          <w:rFonts w:ascii="Times New Roman" w:hAnsi="Times New Roman" w:cs="Times New Roman"/>
-          <w:b/>
-          <w:bCs/>
-          <w:iCs/>
-          <w:sz w:val="24"/>
-          <w:szCs w:val="24"/>
-        </w:rPr>
-        <w:t xml:space="preserve">Omówienie danych wykorzystanych </w:t>
-      </w:r>
-      <w:r>
-        <w:rPr>
-          <w:rFonts w:ascii="Times New Roman" w:hAnsi="Times New Roman" w:cs="Times New Roman"/>
-          <w:b/>
-          <w:bCs/>
-          <w:iCs/>
-          <w:sz w:val="24"/>
-          <w:szCs w:val="24"/>
-        </w:rPr>
-        <w:t>w analizie</w:t>
-      </w:r>
-    </w:p>
-    <w:p>
-      <w:pPr>
-        <w:spacing w:line="360" w:lineRule="auto"/>
-        <w:jc w:val="both"/>
-        <w:rPr>
-          <w:rFonts w:ascii="Times New Roman" w:hAnsi="Times New Roman" w:cs="Times New Roman"/>
-          <w:b/>
-          <w:bCs/>
-          <w:sz w:val="24"/>
-          <w:szCs w:val="24"/>
-        </w:rPr>
-      </w:pPr>
-      <w:r>
-        <w:rPr>
-          <w:rFonts w:ascii="Times New Roman" w:hAnsi="Times New Roman" w:cs="Times New Roman"/>
-          <w:b/>
-          <w:bCs/>
-          <w:iCs/>
-          <w:sz w:val="24"/>
-          <w:szCs w:val="24"/>
-        </w:rPr>
-        <w:t>3.1 Sposób pozyskania bazy danych</w:t>
-      </w:r>
-    </w:p>
-    <w:p>
-      <w:pPr>
-        <w:spacing w:line="360" w:lineRule="auto"/>
-        <w:jc w:val="both"/>
-        <w:rPr>
-          <w:rFonts w:ascii="Times New Roman" w:hAnsi="Times New Roman" w:cs="Times New Roman"/>
           <w:sz w:val="24"/>
           <w:szCs w:val="24"/>
         </w:rPr>
@@ -10540,7 +13137,7 @@
           <w:sz w:val="24"/>
           <w:szCs w:val="24"/>
         </w:rPr>
-        <w:footnoteReference w:id="22"/>
+        <w:footnoteReference w:id="43"/>
       </w:r>
       <w:r>
         <w:rPr>
@@ -10573,7 +13170,7 @@
           <w:sz w:val="24"/>
           <w:szCs w:val="24"/>
         </w:rPr>
-        <w:footnoteReference w:id="23"/>
+        <w:footnoteReference w:id="44"/>
       </w:r>
       <w:r>
         <w:rPr>
@@ -11888,7 +14485,7 @@
           <w:sz w:val="24"/>
           <w:szCs w:val="24"/>
         </w:rPr>
-        <w:footnoteReference w:id="24"/>
+        <w:footnoteReference w:id="45"/>
       </w:r>
       <w:r>
         <w:rPr>
@@ -12899,7 +15496,7 @@
           <w:sz w:val="24"/>
           <w:szCs w:val="24"/>
         </w:rPr>
-        <w:footnoteReference w:id="25"/>
+        <w:footnoteReference w:id="46"/>
       </w:r>
       <w:r>
         <w:rPr>
@@ -13048,7 +15645,7 @@
           <w:sz w:val="24"/>
           <w:szCs w:val="24"/>
         </w:rPr>
-        <w:footnoteReference w:id="26"/>
+        <w:footnoteReference w:id="47"/>
       </w:r>
       <w:r>
         <w:rPr>
@@ -13547,7 +16144,7 @@
           <w:sz w:val="24"/>
           <w:szCs w:val="24"/>
         </w:rPr>
-        <w:footnoteReference w:id="27"/>
+        <w:footnoteReference w:id="48"/>
       </w:r>
       <w:r>
         <w:rPr>
@@ -13607,7 +16204,7 @@
           <w:sz w:val="24"/>
           <w:szCs w:val="24"/>
         </w:rPr>
-        <w:footnoteReference w:id="28"/>
+        <w:footnoteReference w:id="49"/>
       </w:r>
       <w:r>
         <w:rPr>
@@ -14380,7 +16977,7 @@
           <w:sz w:val="24"/>
           <w:szCs w:val="24"/>
         </w:rPr>
-        <w:footnoteReference w:id="29"/>
+        <w:footnoteReference w:id="50"/>
       </w:r>
       <w:r>
         <w:rPr>
@@ -14575,7 +17172,7 @@
           <w:sz w:val="24"/>
           <w:szCs w:val="24"/>
         </w:rPr>
-        <w:footnoteReference w:id="30"/>
+        <w:footnoteReference w:id="51"/>
       </w:r>
       <w:r>
         <w:rPr>
@@ -15266,25 +17863,7 @@
           <w:sz w:val="24"/>
           <w:szCs w:val="24"/>
         </w:rPr>
-        <w:t>%</w:t>
-      </w:r>
-      <w:proofErr w:type="gramStart"/>
-      <w:r>
-        <w:rPr>
-          <w:rFonts w:ascii="Times New Roman" w:hAnsi="Times New Roman" w:cs="Times New Roman"/>
-          <w:sz w:val="24"/>
-          <w:szCs w:val="24"/>
-        </w:rPr>
-        <w:t>M:%</w:t>
-      </w:r>
-      <w:proofErr w:type="gramEnd"/>
-      <w:r>
-        <w:rPr>
-          <w:rFonts w:ascii="Times New Roman" w:hAnsi="Times New Roman" w:cs="Times New Roman"/>
-          <w:sz w:val="24"/>
-          <w:szCs w:val="24"/>
-        </w:rPr>
-        <w:t>S</w:t>
+        <w:t>%M:%S</w:t>
       </w:r>
       <w:r>
         <w:rPr>
@@ -16123,7 +18702,7 @@
           <w:sz w:val="24"/>
           <w:szCs w:val="24"/>
         </w:rPr>
-        <w:footnoteReference w:id="31"/>
+        <w:footnoteReference w:id="52"/>
       </w:r>
       <w:r>
         <w:rPr>
@@ -18458,7 +21037,7 @@
           <w:sz w:val="24"/>
           <w:szCs w:val="24"/>
         </w:rPr>
-        <w:footnoteReference w:id="32"/>
+        <w:footnoteReference w:id="53"/>
       </w:r>
       <w:r>
         <w:rPr>
@@ -21489,7 +24068,7 @@
           <w:sz w:val="24"/>
           <w:szCs w:val="24"/>
         </w:rPr>
-        <w:footnoteReference w:id="33"/>
+        <w:footnoteReference w:id="54"/>
       </w:r>
       <w:r>
         <w:rPr>
@@ -21712,7 +24291,6 @@
         <w:t xml:space="preserve">W następnym kroku utworzono bazę, która zawiera rekordy, w których brakuje którejś z trzech zmiennych wykorzystanych w poprzednim kroku. W tym przypadku sprawa jest bardziej skomplikowana, ponieważ bez kompletu informacji o czasie i drużynach bardzo ciężko jest powiązać odpowiedni rekord z konkretną klatką. W celu imputacji danych wydzielono rekordy, w których brakuje zmiennej </w:t>
       </w:r>
       <w:proofErr w:type="spellStart"/>
-      <w:proofErr w:type="gramStart"/>
       <w:r>
         <w:rPr>
           <w:rFonts w:ascii="Times New Roman" w:hAnsi="Times New Roman" w:cs="Times New Roman"/>
@@ -21724,7 +24302,6 @@
         <w:t>time</w:t>
       </w:r>
       <w:proofErr w:type="spellEnd"/>
-      <w:proofErr w:type="gramEnd"/>
       <w:r>
         <w:rPr>
           <w:rFonts w:ascii="Times New Roman" w:hAnsi="Times New Roman" w:cs="Times New Roman"/>
@@ -22260,7 +24837,7 @@
           <w:sz w:val="24"/>
           <w:szCs w:val="24"/>
         </w:rPr>
-        <w:footnoteReference w:id="34"/>
+        <w:footnoteReference w:id="55"/>
       </w:r>
       <w:r>
         <w:rPr>
@@ -22817,7 +25394,7 @@
           <w:sz w:val="24"/>
           <w:szCs w:val="24"/>
         </w:rPr>
-        <w:footnoteReference w:id="35"/>
+        <w:footnoteReference w:id="56"/>
       </w:r>
       <w:r>
         <w:rPr>
@@ -39434,23 +42011,7 @@
           <w:sz w:val="24"/>
           <w:szCs w:val="24"/>
         </w:rPr>
-        <w:t>20</w:t>
-      </w:r>
-      <w:r>
-        <w:rPr>
-          <w:rFonts w:ascii="Times New Roman" w:hAnsi="Times New Roman" w:cs="Times New Roman"/>
-          <w:sz w:val="24"/>
-          <w:szCs w:val="24"/>
-        </w:rPr>
-        <w:t>. Rozkład</w:t>
-      </w:r>
-      <w:r>
-        <w:rPr>
-          <w:rFonts w:ascii="Times New Roman" w:hAnsi="Times New Roman" w:cs="Times New Roman"/>
-          <w:sz w:val="24"/>
-          <w:szCs w:val="24"/>
-        </w:rPr>
-        <w:t xml:space="preserve"> zmiennej </w:t>
+        <w:t xml:space="preserve">20. Rozkład zmiennej </w:t>
       </w:r>
       <w:proofErr w:type="spellStart"/>
       <w:r>
@@ -39813,23 +42374,7 @@
           <w:sz w:val="24"/>
           <w:szCs w:val="24"/>
         </w:rPr>
-        <w:t>2</w:t>
-      </w:r>
-      <w:r>
-        <w:rPr>
-          <w:rFonts w:ascii="Times New Roman" w:hAnsi="Times New Roman" w:cs="Times New Roman"/>
-          <w:sz w:val="24"/>
-          <w:szCs w:val="24"/>
-        </w:rPr>
-        <w:t>1</w:t>
-      </w:r>
-      <w:r>
-        <w:rPr>
-          <w:rFonts w:ascii="Times New Roman" w:hAnsi="Times New Roman" w:cs="Times New Roman"/>
-          <w:sz w:val="24"/>
-          <w:szCs w:val="24"/>
-        </w:rPr>
-        <w:t xml:space="preserve">. </w:t>
+        <w:t xml:space="preserve">21. </w:t>
       </w:r>
       <w:r>
         <w:rPr>
@@ -39986,39 +42531,7 @@
           <w:sz w:val="24"/>
           <w:szCs w:val="24"/>
         </w:rPr>
-        <w:t>2</w:t>
-      </w:r>
-      <w:r>
-        <w:rPr>
-          <w:rFonts w:ascii="Times New Roman" w:hAnsi="Times New Roman" w:cs="Times New Roman"/>
-          <w:sz w:val="24"/>
-          <w:szCs w:val="24"/>
-        </w:rPr>
-        <w:t>2</w:t>
-      </w:r>
-      <w:r>
-        <w:rPr>
-          <w:rFonts w:ascii="Times New Roman" w:hAnsi="Times New Roman" w:cs="Times New Roman"/>
-          <w:sz w:val="24"/>
-          <w:szCs w:val="24"/>
-        </w:rPr>
-        <w:t xml:space="preserve">. </w:t>
-      </w:r>
-      <w:r>
-        <w:rPr>
-          <w:rFonts w:ascii="Times New Roman" w:hAnsi="Times New Roman" w:cs="Times New Roman"/>
-          <w:sz w:val="24"/>
-          <w:szCs w:val="24"/>
-        </w:rPr>
-        <w:t>Ograniczona mapa cieplna</w:t>
-      </w:r>
-      <w:r>
-        <w:rPr>
-          <w:rFonts w:ascii="Times New Roman" w:hAnsi="Times New Roman" w:cs="Times New Roman"/>
-          <w:sz w:val="24"/>
-          <w:szCs w:val="24"/>
-        </w:rPr>
-        <w:t xml:space="preserve"> korelacji zmiennych ilościowych.</w:t>
+        <w:t>22. Ograniczona mapa cieplna korelacji zmiennych ilościowych.</w:t>
       </w:r>
     </w:p>
     <w:p>
@@ -43263,15 +45776,7 @@
           <w:szCs w:val="24"/>
         </w:rPr>
         <w:lastRenderedPageBreak/>
-        <w:t>niszczącej strukturę są beneficjentami jej zniszczenia, w odróżnieniu do zabójstw, gdzie osoba, która dokona egzekucji przeciwnika dostaje 300 sztuk</w:t>
-      </w:r>
-      <w:r>
-        <w:rPr>
-          <w:rFonts w:ascii="Times New Roman" w:hAnsi="Times New Roman" w:cs="Times New Roman"/>
-          <w:sz w:val="24"/>
-          <w:szCs w:val="24"/>
-        </w:rPr>
-        <w:t>, a osoby asystujące dostają tego złota mniej</w:t>
+        <w:t>niszczącej strukturę są beneficjentami jej zniszczenia, w odróżnieniu do zabójstw, gdzie osoba, która dokona egzekucji przeciwnika dostaje 300 sztuk, a osoby asystujące dostają tego złota mniej</w:t>
       </w:r>
       <w:r>
         <w:rPr>
@@ -43328,7 +45833,7 @@
           <w:sz w:val="24"/>
           <w:szCs w:val="24"/>
         </w:rPr>
-        <w:footnoteReference w:id="36"/>
+        <w:footnoteReference w:id="57"/>
       </w:r>
       <w:r>
         <w:rPr>
@@ -43652,7 +46157,7 @@
           <w:sz w:val="24"/>
           <w:szCs w:val="24"/>
         </w:rPr>
-        <w:footnoteReference w:id="37"/>
+        <w:footnoteReference w:id="58"/>
       </w:r>
       <w:r>
         <w:rPr>
@@ -43866,7 +46371,7 @@
           <w:sz w:val="24"/>
           <w:szCs w:val="24"/>
         </w:rPr>
-        <w:footnoteReference w:id="38"/>
+        <w:footnoteReference w:id="59"/>
       </w:r>
       <w:r>
         <w:rPr>
@@ -44728,58 +47233,29 @@
         <w:footnoteRef/>
       </w:r>
       <w:r>
+        <w:t xml:space="preserve"> Kim, Y. H., </w:t>
+      </w:r>
+      <w:proofErr w:type="spellStart"/>
+      <w:r>
+        <w:t>Nauright</w:t>
+      </w:r>
+      <w:proofErr w:type="spellEnd"/>
+      <w:r>
+        <w:t xml:space="preserve">, J., &amp; </w:t>
+      </w:r>
+      <w:proofErr w:type="spellStart"/>
+      <w:r>
+        <w:t>Suveatwatanakul</w:t>
+      </w:r>
+      <w:proofErr w:type="spellEnd"/>
+      <w:r>
+        <w:t xml:space="preserve">, C. (2020). </w:t>
+      </w:r>
+      <w:r>
         <w:rPr>
           <w:lang w:val="en-US"/>
         </w:rPr>
-        <w:t xml:space="preserve"> Kim, Y. H., </w:t>
-      </w:r>
-      <w:proofErr w:type="spellStart"/>
-      <w:r>
-        <w:rPr>
-          <w:lang w:val="en-US"/>
-        </w:rPr>
-        <w:t>Nauright</w:t>
-      </w:r>
-      <w:proofErr w:type="spellEnd"/>
-      <w:r>
-        <w:rPr>
-          <w:lang w:val="en-US"/>
-        </w:rPr>
-        <w:t xml:space="preserve">, J., &amp; </w:t>
-      </w:r>
-      <w:proofErr w:type="spellStart"/>
-      <w:r>
-        <w:rPr>
-          <w:lang w:val="en-US"/>
-        </w:rPr>
-        <w:t>Suveatwatanakul</w:t>
-      </w:r>
-      <w:proofErr w:type="spellEnd"/>
-      <w:r>
-        <w:rPr>
-          <w:lang w:val="en-US"/>
-        </w:rPr>
-        <w:t xml:space="preserve">, C. (2020). </w:t>
-      </w:r>
-      <w:r>
-        <w:rPr>
-          <w:lang w:val="en-US"/>
-        </w:rPr>
-        <w:t xml:space="preserve">The rise of E-Sports and potential for </w:t>
-      </w:r>
-      <w:proofErr w:type="gramStart"/>
-      <w:r>
-        <w:rPr>
-          <w:lang w:val="en-US"/>
-        </w:rPr>
-        <w:t>Post-COVID</w:t>
-      </w:r>
-      <w:proofErr w:type="gramEnd"/>
-      <w:r>
-        <w:rPr>
-          <w:lang w:val="en-US"/>
-        </w:rPr>
-        <w:t xml:space="preserve"> continued growth. </w:t>
+        <w:t xml:space="preserve">The rise of E-Sports and potential for Post-COVID continued growth. </w:t>
       </w:r>
       <w:r>
         <w:rPr>
@@ -45339,7 +47815,7 @@
         <w:rPr>
           <w:lang w:val="en-US"/>
         </w:rPr>
-        <w:t xml:space="preserve"> https://developer.riotgames.com</w:t>
+        <w:t xml:space="preserve"> https://lol.fandom.com/wiki/Bucu</w:t>
       </w:r>
     </w:p>
   </w:footnote>
@@ -45347,9 +47823,6 @@
     <w:p>
       <w:pPr>
         <w:pStyle w:val="Tekstprzypisudolnego"/>
-        <w:rPr>
-          <w:lang w:val="en-US"/>
-        </w:rPr>
       </w:pPr>
       <w:r>
         <w:rPr>
@@ -45358,10 +47831,26 @@
         <w:footnoteRef/>
       </w:r>
       <w:r>
-        <w:rPr>
-          <w:lang w:val="en-US"/>
-        </w:rPr>
-        <w:t xml:space="preserve"> https://www.youtube.com/channel/UCrPE9FDBnSMX6W5K0-r7K-g</w:t>
+        <w:t xml:space="preserve"> Gracz w </w:t>
+      </w:r>
+      <w:proofErr w:type="spellStart"/>
+      <w:r>
+        <w:t>League</w:t>
+      </w:r>
+      <w:proofErr w:type="spellEnd"/>
+      <w:r>
+        <w:t xml:space="preserve"> of </w:t>
+      </w:r>
+      <w:proofErr w:type="spellStart"/>
+      <w:r>
+        <w:t>Legends</w:t>
+      </w:r>
+      <w:proofErr w:type="spellEnd"/>
+      <w:r>
+        <w:t xml:space="preserve"> grający na środk</w:t>
+      </w:r>
+      <w:r>
+        <w:t>owej alei.</w:t>
       </w:r>
     </w:p>
   </w:footnote>
@@ -45369,9 +47858,6 @@
     <w:p>
       <w:pPr>
         <w:pStyle w:val="Tekstprzypisudolnego"/>
-        <w:rPr>
-          <w:lang w:val="en-US"/>
-        </w:rPr>
       </w:pPr>
       <w:r>
         <w:rPr>
@@ -45380,10 +47866,7 @@
         <w:footnoteRef/>
       </w:r>
       <w:r>
-        <w:rPr>
-          <w:lang w:val="en-US"/>
-        </w:rPr>
-        <w:t xml:space="preserve"> https://pl.wikipedia.org/wiki/League_of_Legends_EMEA_Championship</w:t>
+        <w:t xml:space="preserve"> O którym chciałem porozmawiać</w:t>
       </w:r>
     </w:p>
   </w:footnote>
@@ -45391,9 +47874,6 @@
     <w:p>
       <w:pPr>
         <w:pStyle w:val="Tekstprzypisudolnego"/>
-        <w:rPr>
-          <w:lang w:val="en-US"/>
-        </w:rPr>
       </w:pPr>
       <w:r>
         <w:rPr>
@@ -45402,10 +47882,7 @@
         <w:footnoteRef/>
       </w:r>
       <w:r>
-        <w:rPr>
-          <w:lang w:val="en-US"/>
-        </w:rPr>
-        <w:t xml:space="preserve"> https://dotesports.com/league-of-legends/news/why-lucian-nami-is-one-of-the-most-powerful-bottom-lane-duos-in-competitive-league-of-legends</w:t>
+        <w:t xml:space="preserve"> Przed wywiadem</w:t>
       </w:r>
     </w:p>
   </w:footnote>
@@ -45413,9 +47890,6 @@
     <w:p>
       <w:pPr>
         <w:pStyle w:val="Tekstprzypisudolnego"/>
-        <w:rPr>
-          <w:lang w:val="en-US"/>
-        </w:rPr>
       </w:pPr>
       <w:r>
         <w:rPr>
@@ -45424,10 +47898,10 @@
         <w:footnoteRef/>
       </w:r>
       <w:r>
-        <w:rPr>
-          <w:lang w:val="en-US"/>
-        </w:rPr>
-        <w:t xml:space="preserve"> https://trucoteca.com/pl/kda-de-la-league-of-legends/</w:t>
+        <w:t xml:space="preserve"> Tr</w:t>
+      </w:r>
+      <w:r>
+        <w:t>ansmisja meczowa</w:t>
       </w:r>
     </w:p>
   </w:footnote>
@@ -45435,9 +47909,6 @@
     <w:p>
       <w:pPr>
         <w:pStyle w:val="Tekstprzypisudolnego"/>
-        <w:rPr>
-          <w:lang w:val="en-US"/>
-        </w:rPr>
       </w:pPr>
       <w:r>
         <w:rPr>
@@ -45446,10 +47917,10 @@
         <w:footnoteRef/>
       </w:r>
       <w:r>
-        <w:rPr>
-          <w:lang w:val="en-US"/>
-        </w:rPr>
-        <w:t xml:space="preserve"> https://leagueoflegends.fandom.com/wiki/Vision_score</w:t>
+        <w:t xml:space="preserve"> Split letni LE</w:t>
+      </w:r>
+      <w:r>
+        <w:t>C 2022 jest potocznym określeniem na letnie Mistrzostwa Europy w 2022 roku.</w:t>
       </w:r>
     </w:p>
   </w:footnote>
@@ -45457,9 +47928,6 @@
     <w:p>
       <w:pPr>
         <w:pStyle w:val="Tekstprzypisudolnego"/>
-        <w:rPr>
-          <w:lang w:val="en-US"/>
-        </w:rPr>
       </w:pPr>
       <w:r>
         <w:rPr>
@@ -45468,10 +47936,7 @@
         <w:footnoteRef/>
       </w:r>
       <w:r>
-        <w:rPr>
-          <w:lang w:val="en-US"/>
-        </w:rPr>
-        <w:t xml:space="preserve"> https://leagueoflegends.fandom.com/pl/wiki/Oko_Herolda</w:t>
+        <w:t xml:space="preserve"> Inne określenie na Split letni LEC 2022 (patrz przypis 27).</w:t>
       </w:r>
     </w:p>
   </w:footnote>
@@ -45479,9 +47944,6 @@
     <w:p>
       <w:pPr>
         <w:pStyle w:val="Tekstprzypisudolnego"/>
-        <w:rPr>
-          <w:lang w:val="en-US"/>
-        </w:rPr>
       </w:pPr>
       <w:r>
         <w:rPr>
@@ -45490,10 +47952,10 @@
         <w:footnoteRef/>
       </w:r>
       <w:r>
-        <w:rPr>
-          <w:lang w:val="en-US"/>
-        </w:rPr>
-        <w:t xml:space="preserve"> https://leagueoflegends.fandom.com/wiki/Elder_Dragon</w:t>
+        <w:t xml:space="preserve"> Inaczej dolna aleja,</w:t>
+      </w:r>
+      <w:r>
+        <w:t xml:space="preserve"> na której gra strzelec i wspierający.</w:t>
       </w:r>
     </w:p>
   </w:footnote>
@@ -45501,9 +47963,6 @@
     <w:p>
       <w:pPr>
         <w:pStyle w:val="Tekstprzypisudolnego"/>
-        <w:rPr>
-          <w:lang w:val="en-US"/>
-        </w:rPr>
       </w:pPr>
       <w:r>
         <w:rPr>
@@ -45512,10 +47971,7 @@
         <w:footnoteRef/>
       </w:r>
       <w:r>
-        <w:rPr>
-          <w:lang w:val="en-US"/>
-        </w:rPr>
-        <w:t xml:space="preserve"> https://lol.fandom.com/wiki/LEC/2022_Season/Summer_Season</w:t>
+        <w:t xml:space="preserve"> Przed każdą grą drużyny mogą wykluczyć z rozgrywki po 5 bohaterów.</w:t>
       </w:r>
     </w:p>
   </w:footnote>
@@ -45523,9 +47979,6 @@
     <w:p>
       <w:pPr>
         <w:pStyle w:val="Tekstprzypisudolnego"/>
-        <w:rPr>
-          <w:lang w:val="en-US"/>
-        </w:rPr>
       </w:pPr>
       <w:r>
         <w:rPr>
@@ -45534,10 +47987,13 @@
         <w:footnoteRef/>
       </w:r>
       <w:r>
-        <w:rPr>
-          <w:lang w:val="en-US"/>
-        </w:rPr>
-        <w:t xml:space="preserve"> https://leagueoflegends.fandom.com/wiki/Bounty</w:t>
+        <w:t xml:space="preserve"> </w:t>
+      </w:r>
+      <w:r>
+        <w:t>Sytuacja,</w:t>
+      </w:r>
+      <w:r>
+        <w:t xml:space="preserve"> gdy postać jest albo wybierana, albo wykluczana w danej grze.</w:t>
       </w:r>
     </w:p>
   </w:footnote>
@@ -45545,9 +48001,6 @@
     <w:p>
       <w:pPr>
         <w:pStyle w:val="Tekstprzypisudolnego"/>
-        <w:rPr>
-          <w:lang w:val="en-US"/>
-        </w:rPr>
       </w:pPr>
       <w:r>
         <w:rPr>
@@ -45556,16 +48009,7 @@
         <w:footnoteRef/>
       </w:r>
       <w:r>
-        <w:rPr>
-          <w:lang w:val="en-US"/>
-        </w:rPr>
-        <w:t xml:space="preserve"> </w:t>
-      </w:r>
-      <w:r>
-        <w:rPr>
-          <w:lang w:val="en-US"/>
-        </w:rPr>
-        <w:t>https://lol.fandom.com/wiki/Category:Champion_Square_Images</w:t>
+        <w:t xml:space="preserve"> Zejście ze swojej linii w celu pomocy sojusznikom. Pojęcie to zostanie wyjaśnione w późniejszej części pracy.</w:t>
       </w:r>
     </w:p>
   </w:footnote>
@@ -45573,9 +48017,6 @@
     <w:p>
       <w:pPr>
         <w:pStyle w:val="Tekstprzypisudolnego"/>
-        <w:rPr>
-          <w:lang w:val="en-US"/>
-        </w:rPr>
       </w:pPr>
       <w:r>
         <w:rPr>
@@ -45584,10 +48025,10 @@
         <w:footnoteRef/>
       </w:r>
       <w:r>
-        <w:rPr>
-          <w:lang w:val="en-US"/>
-        </w:rPr>
-        <w:t xml:space="preserve"> https://mobalytics.gg/blog/wave-management/</w:t>
+        <w:t xml:space="preserve"> Gracz</w:t>
+      </w:r>
+      <w:r>
+        <w:t xml:space="preserve"> grający w Dżungli.</w:t>
       </w:r>
     </w:p>
   </w:footnote>
@@ -45595,9 +48036,6 @@
     <w:p>
       <w:pPr>
         <w:pStyle w:val="Tekstprzypisudolnego"/>
-        <w:rPr>
-          <w:lang w:val="en-US"/>
-        </w:rPr>
       </w:pPr>
       <w:r>
         <w:rPr>
@@ -45606,10 +48044,13 @@
         <w:footnoteRef/>
       </w:r>
       <w:r>
-        <w:rPr>
-          <w:lang w:val="en-US"/>
-        </w:rPr>
-        <w:t xml:space="preserve"> https://lol.fandom.com/wiki/LEC/2022_Season/Summer_Season/Match_History</w:t>
+        <w:t xml:space="preserve"> </w:t>
+      </w:r>
+      <w:r>
+        <w:t>Sytuacja,</w:t>
+      </w:r>
+      <w:r>
+        <w:t xml:space="preserve"> gdy gracz z Dżungli przychodzi na inne linie w celu pomocy sojusznikom.</w:t>
       </w:r>
     </w:p>
   </w:footnote>
@@ -45617,9 +48058,6 @@
     <w:p>
       <w:pPr>
         <w:pStyle w:val="Tekstprzypisudolnego"/>
-        <w:rPr>
-          <w:lang w:val="en-US"/>
-        </w:rPr>
       </w:pPr>
       <w:r>
         <w:rPr>
@@ -45628,10 +48066,7 @@
         <w:footnoteRef/>
       </w:r>
       <w:r>
-        <w:rPr>
-          <w:lang w:val="en-US"/>
-        </w:rPr>
-        <w:t xml:space="preserve"> https://www.esports.com/en/when-do-all-the-objectives-in-league-of-legends-spawn-277135</w:t>
+        <w:t xml:space="preserve"> Zabijanie stworów w celu pozyskania złota.</w:t>
       </w:r>
     </w:p>
   </w:footnote>
@@ -45647,7 +48082,10 @@
         <w:footnoteRef/>
       </w:r>
       <w:r>
-        <w:t xml:space="preserve"> Jest to dodatkowa premia w wysokości 100 sztuk złota za dokonanie pierwszego zabójstwa w grze.</w:t>
+        <w:t xml:space="preserve"> Gracze grający w alejach (g</w:t>
+      </w:r>
+      <w:r>
+        <w:t>órnej, dolnej, środkowej).</w:t>
       </w:r>
     </w:p>
   </w:footnote>
@@ -45663,14 +48101,387 @@
         <w:footnoteRef/>
       </w:r>
       <w:r>
-        <w:t xml:space="preserve"> </w:t>
-      </w:r>
-      <w:r>
-        <w:t>https://how2play.pl/leagueoflegends/split-push-mini-poradnik/</w:t>
+        <w:t xml:space="preserve"> Faza gry na linii,</w:t>
+      </w:r>
+      <w:r>
+        <w:t xml:space="preserve"> gdzie gracze koncentrują się na zdobywaniu zasobów.</w:t>
       </w:r>
     </w:p>
   </w:footnote>
   <w:footnote w:id="38">
+    <w:p>
+      <w:pPr>
+        <w:pStyle w:val="Tekstprzypisudolnego"/>
+      </w:pPr>
+      <w:r>
+        <w:rPr>
+          <w:rStyle w:val="Odwoanieprzypisudolnego"/>
+        </w:rPr>
+        <w:footnoteRef/>
+      </w:r>
+      <w:r>
+        <w:t xml:space="preserve"> Inicjacja walki, najczęściej drużynowej.</w:t>
+      </w:r>
+    </w:p>
+  </w:footnote>
+  <w:footnote w:id="39">
+    <w:p>
+      <w:pPr>
+        <w:pStyle w:val="Tekstprzypisudolnego"/>
+      </w:pPr>
+      <w:r>
+        <w:rPr>
+          <w:rStyle w:val="Odwoanieprzypisudolnego"/>
+        </w:rPr>
+        <w:footnoteRef/>
+      </w:r>
+      <w:r>
+        <w:t xml:space="preserve"> Inaczej wzmocnienie.</w:t>
+      </w:r>
+    </w:p>
+  </w:footnote>
+  <w:footnote w:id="40">
+    <w:p>
+      <w:pPr>
+        <w:pStyle w:val="Tekstprzypisudolnego"/>
+      </w:pPr>
+      <w:r>
+        <w:rPr>
+          <w:rStyle w:val="Odwoanieprzypisudolnego"/>
+        </w:rPr>
+        <w:footnoteRef/>
+      </w:r>
+      <w:r>
+        <w:t xml:space="preserve"> Formuła pięciomeczowa. Drużyny rozgrywają maksymalnie 5 meczy, do czasu zdobycia </w:t>
+      </w:r>
+      <w:r>
+        <w:t>przez daną drużynę 3 zwycięstw.</w:t>
+      </w:r>
+    </w:p>
+  </w:footnote>
+  <w:footnote w:id="41">
+    <w:p>
+      <w:pPr>
+        <w:pStyle w:val="Tekstprzypisudolnego"/>
+      </w:pPr>
+      <w:r>
+        <w:rPr>
+          <w:rStyle w:val="Odwoanieprzypisudolnego"/>
+        </w:rPr>
+        <w:footnoteRef/>
+      </w:r>
+      <w:r>
+        <w:t xml:space="preserve"> </w:t>
+      </w:r>
+      <w:r>
+        <w:t>https://www.miejski.pl/slowo-Dymy</w:t>
+      </w:r>
+    </w:p>
+  </w:footnote>
+  <w:footnote w:id="42">
+    <w:p>
+      <w:pPr>
+        <w:pStyle w:val="Tekstprzypisudolnego"/>
+      </w:pPr>
+      <w:r>
+        <w:rPr>
+          <w:rStyle w:val="Odwoanieprzypisudolnego"/>
+        </w:rPr>
+        <w:footnoteRef/>
+      </w:r>
+      <w:r>
+        <w:t xml:space="preserve"> Inaczej Mistrzostwa Ś</w:t>
+      </w:r>
+      <w:r>
+        <w:t xml:space="preserve">wiata w </w:t>
+      </w:r>
+      <w:proofErr w:type="spellStart"/>
+      <w:r>
+        <w:t>League</w:t>
+      </w:r>
+      <w:proofErr w:type="spellEnd"/>
+      <w:r>
+        <w:t xml:space="preserve"> of </w:t>
+      </w:r>
+      <w:proofErr w:type="spellStart"/>
+      <w:r>
+        <w:t>Legends</w:t>
+      </w:r>
+      <w:proofErr w:type="spellEnd"/>
+      <w:r>
+        <w:t xml:space="preserve">: </w:t>
+      </w:r>
+      <w:r>
+        <w:t>https://pl.wikipedia.org/wiki/Mistrzostwa_Świata_w_League_of_Legends</w:t>
+      </w:r>
+      <w:r>
+        <w:t xml:space="preserve"> </w:t>
+      </w:r>
+    </w:p>
+  </w:footnote>
+  <w:footnote w:id="43">
+    <w:p>
+      <w:pPr>
+        <w:pStyle w:val="Tekstprzypisudolnego"/>
+      </w:pPr>
+      <w:r>
+        <w:rPr>
+          <w:rStyle w:val="Odwoanieprzypisudolnego"/>
+        </w:rPr>
+        <w:footnoteRef/>
+      </w:r>
+      <w:r>
+        <w:t xml:space="preserve"> https://developer.riotgames.com</w:t>
+      </w:r>
+    </w:p>
+  </w:footnote>
+  <w:footnote w:id="44">
+    <w:p>
+      <w:pPr>
+        <w:pStyle w:val="Tekstprzypisudolnego"/>
+      </w:pPr>
+      <w:r>
+        <w:rPr>
+          <w:rStyle w:val="Odwoanieprzypisudolnego"/>
+        </w:rPr>
+        <w:footnoteRef/>
+      </w:r>
+      <w:r>
+        <w:t xml:space="preserve"> https://www.youtube.com/channel/UCrPE9FDBnSMX6W5K0-r7K-g</w:t>
+      </w:r>
+    </w:p>
+  </w:footnote>
+  <w:footnote w:id="45">
+    <w:p>
+      <w:pPr>
+        <w:pStyle w:val="Tekstprzypisudolnego"/>
+      </w:pPr>
+      <w:r>
+        <w:rPr>
+          <w:rStyle w:val="Odwoanieprzypisudolnego"/>
+        </w:rPr>
+        <w:footnoteRef/>
+      </w:r>
+      <w:r>
+        <w:t xml:space="preserve"> https://pl.wikipedia.org/wiki/League_of_Legends_EMEA_Championship</w:t>
+      </w:r>
+    </w:p>
+  </w:footnote>
+  <w:footnote w:id="46">
+    <w:p>
+      <w:pPr>
+        <w:pStyle w:val="Tekstprzypisudolnego"/>
+      </w:pPr>
+      <w:r>
+        <w:rPr>
+          <w:rStyle w:val="Odwoanieprzypisudolnego"/>
+        </w:rPr>
+        <w:footnoteRef/>
+      </w:r>
+      <w:r>
+        <w:t xml:space="preserve"> https://dotesports.com/league-of-legends/news/why-lucian-nami-is-one-of-the-most-powerful-bottom-lane-duos-in-competitive-league-of-legends</w:t>
+      </w:r>
+    </w:p>
+  </w:footnote>
+  <w:footnote w:id="47">
+    <w:p>
+      <w:pPr>
+        <w:pStyle w:val="Tekstprzypisudolnego"/>
+      </w:pPr>
+      <w:r>
+        <w:rPr>
+          <w:rStyle w:val="Odwoanieprzypisudolnego"/>
+        </w:rPr>
+        <w:footnoteRef/>
+      </w:r>
+      <w:r>
+        <w:t xml:space="preserve"> https://trucoteca.com/pl/kda-de-la-league-of-legends/</w:t>
+      </w:r>
+    </w:p>
+  </w:footnote>
+  <w:footnote w:id="48">
+    <w:p>
+      <w:pPr>
+        <w:pStyle w:val="Tekstprzypisudolnego"/>
+      </w:pPr>
+      <w:r>
+        <w:rPr>
+          <w:rStyle w:val="Odwoanieprzypisudolnego"/>
+        </w:rPr>
+        <w:footnoteRef/>
+      </w:r>
+      <w:r>
+        <w:t xml:space="preserve"> https://leagueoflegends.fandom.com/wiki/Vision_score</w:t>
+      </w:r>
+    </w:p>
+  </w:footnote>
+  <w:footnote w:id="49">
+    <w:p>
+      <w:pPr>
+        <w:pStyle w:val="Tekstprzypisudolnego"/>
+      </w:pPr>
+      <w:r>
+        <w:rPr>
+          <w:rStyle w:val="Odwoanieprzypisudolnego"/>
+        </w:rPr>
+        <w:footnoteRef/>
+      </w:r>
+      <w:r>
+        <w:t xml:space="preserve"> https://leagueoflegends.fandom.com/pl/wiki/Oko_Herolda</w:t>
+      </w:r>
+    </w:p>
+  </w:footnote>
+  <w:footnote w:id="50">
+    <w:p>
+      <w:pPr>
+        <w:pStyle w:val="Tekstprzypisudolnego"/>
+      </w:pPr>
+      <w:r>
+        <w:rPr>
+          <w:rStyle w:val="Odwoanieprzypisudolnego"/>
+        </w:rPr>
+        <w:footnoteRef/>
+      </w:r>
+      <w:r>
+        <w:t xml:space="preserve"> https://leagueoflegends.fandom.com/wiki/Elder_Dragon</w:t>
+      </w:r>
+    </w:p>
+  </w:footnote>
+  <w:footnote w:id="51">
+    <w:p>
+      <w:pPr>
+        <w:pStyle w:val="Tekstprzypisudolnego"/>
+      </w:pPr>
+      <w:r>
+        <w:rPr>
+          <w:rStyle w:val="Odwoanieprzypisudolnego"/>
+        </w:rPr>
+        <w:footnoteRef/>
+      </w:r>
+      <w:r>
+        <w:t xml:space="preserve"> https://lol.fandom.com/wiki/LEC/2022_Season/Summer_Season</w:t>
+      </w:r>
+    </w:p>
+  </w:footnote>
+  <w:footnote w:id="52">
+    <w:p>
+      <w:pPr>
+        <w:pStyle w:val="Tekstprzypisudolnego"/>
+      </w:pPr>
+      <w:r>
+        <w:rPr>
+          <w:rStyle w:val="Odwoanieprzypisudolnego"/>
+        </w:rPr>
+        <w:footnoteRef/>
+      </w:r>
+      <w:r>
+        <w:t xml:space="preserve"> https://leagueoflegends.fandom.com/wiki/Bounty</w:t>
+      </w:r>
+    </w:p>
+  </w:footnote>
+  <w:footnote w:id="53">
+    <w:p>
+      <w:pPr>
+        <w:pStyle w:val="Tekstprzypisudolnego"/>
+      </w:pPr>
+      <w:r>
+        <w:rPr>
+          <w:rStyle w:val="Odwoanieprzypisudolnego"/>
+        </w:rPr>
+        <w:footnoteRef/>
+      </w:r>
+      <w:r>
+        <w:t xml:space="preserve"> </w:t>
+      </w:r>
+      <w:r>
+        <w:t>https://lol.fandom.com/wiki/Category:Champion_Square_Images</w:t>
+      </w:r>
+    </w:p>
+  </w:footnote>
+  <w:footnote w:id="54">
+    <w:p>
+      <w:pPr>
+        <w:pStyle w:val="Tekstprzypisudolnego"/>
+      </w:pPr>
+      <w:r>
+        <w:rPr>
+          <w:rStyle w:val="Odwoanieprzypisudolnego"/>
+        </w:rPr>
+        <w:footnoteRef/>
+      </w:r>
+      <w:r>
+        <w:t xml:space="preserve"> https://mobalytics.gg/blog/wave-management/</w:t>
+      </w:r>
+    </w:p>
+  </w:footnote>
+  <w:footnote w:id="55">
+    <w:p>
+      <w:pPr>
+        <w:pStyle w:val="Tekstprzypisudolnego"/>
+      </w:pPr>
+      <w:r>
+        <w:rPr>
+          <w:rStyle w:val="Odwoanieprzypisudolnego"/>
+        </w:rPr>
+        <w:footnoteRef/>
+      </w:r>
+      <w:r>
+        <w:t xml:space="preserve"> https://lol.fandom.com/wiki/LEC/2022_Season/Summer_Season/Match_History</w:t>
+      </w:r>
+    </w:p>
+  </w:footnote>
+  <w:footnote w:id="56">
+    <w:p>
+      <w:pPr>
+        <w:pStyle w:val="Tekstprzypisudolnego"/>
+      </w:pPr>
+      <w:r>
+        <w:rPr>
+          <w:rStyle w:val="Odwoanieprzypisudolnego"/>
+        </w:rPr>
+        <w:footnoteRef/>
+      </w:r>
+      <w:r>
+        <w:t xml:space="preserve"> https://www.esports.com/en/when-do-all-the-objectives-in-league-of-legends-spawn-277135</w:t>
+      </w:r>
+    </w:p>
+  </w:footnote>
+  <w:footnote w:id="57">
+    <w:p>
+      <w:pPr>
+        <w:pStyle w:val="Tekstprzypisudolnego"/>
+      </w:pPr>
+      <w:r>
+        <w:rPr>
+          <w:rStyle w:val="Odwoanieprzypisudolnego"/>
+        </w:rPr>
+        <w:footnoteRef/>
+      </w:r>
+      <w:r>
+        <w:t xml:space="preserve"> Jest to dodatkowa premia w wysokości 100 sztuk złota za dokonanie pierwszego zabójstwa w grze.</w:t>
+      </w:r>
+    </w:p>
+  </w:footnote>
+  <w:footnote w:id="58">
+    <w:p>
+      <w:pPr>
+        <w:pStyle w:val="Tekstprzypisudolnego"/>
+      </w:pPr>
+      <w:r>
+        <w:rPr>
+          <w:rStyle w:val="Odwoanieprzypisudolnego"/>
+        </w:rPr>
+        <w:footnoteRef/>
+      </w:r>
+      <w:r>
+        <w:t xml:space="preserve"> </w:t>
+      </w:r>
+      <w:r>
+        <w:t>https://how2play.pl/leagueoflegends/split-push-mini-poradnik/</w:t>
+      </w:r>
+    </w:p>
+  </w:footnote>
+  <w:footnote w:id="59">
     <w:p>
       <w:pPr>
         <w:pStyle w:val="Tekstprzypisudolnego"/>
@@ -47253,6 +50064,7 @@
   <w:style w:type="character" w:default="1" w:styleId="Domylnaczcionkaakapitu">
     <w:name w:val="Default Paragraph Font"/>
     <w:uiPriority w:val="1"/>
+    <w:semiHidden/>
     <w:unhideWhenUsed/>
   </w:style>
   <w:style w:type="table" w:default="1" w:styleId="Standardowy">

</xml_diff>